<commit_message>
Updates to the configuration and Architecture documents
</commit_message>
<xml_diff>
--- a/Project/configuration/How to Configure and Run the project.docx
+++ b/Project/configuration/How to Configure and Run the project.docx
@@ -4,18 +4,21 @@
   <w:body>
     <w:p>
       <w:pPr>
-        <w:rPr>
-          <w:rFonts w:asciiTheme="majorBidi" w:hAnsiTheme="majorBidi" w:cstheme="majorBidi"/>
-          <w:sz w:val="24"/>
-          <w:szCs w:val="24"/>
-          <w:lang w:val="en-US"/>
-        </w:rPr>
-      </w:pPr>
-      <w:r>
-        <w:rPr>
-          <w:rFonts w:asciiTheme="majorBidi" w:hAnsiTheme="majorBidi" w:cstheme="majorBidi"/>
-          <w:sz w:val="24"/>
-          <w:szCs w:val="24"/>
+        <w:pStyle w:val="Heading1"/>
+      </w:pPr>
+      <w:r>
+        <w:t xml:space="preserve">e3Learning - Programming Test </w:t>
+      </w:r>
+    </w:p>
+    <w:p/>
+    <w:p>
+      <w:pPr>
+        <w:rPr>
+          <w:lang w:val="en-US"/>
+        </w:rPr>
+      </w:pPr>
+      <w:r>
+        <w:rPr>
           <w:lang w:val="en-US"/>
         </w:rPr>
         <w:t xml:space="preserve">The project was developed using STS (Spring Tool Suite) which is a flavor of the eclipse IDE, so configuration here applies to eclipse IDE too, but it will be required to download the maven </w:t>
@@ -23,9 +26,6 @@
       <w:proofErr w:type="spellStart"/>
       <w:r>
         <w:rPr>
-          <w:rFonts w:asciiTheme="majorBidi" w:hAnsiTheme="majorBidi" w:cstheme="majorBidi"/>
-          <w:sz w:val="24"/>
-          <w:szCs w:val="24"/>
           <w:lang w:val="en-US"/>
         </w:rPr>
         <w:t>plugin</w:t>
@@ -33,9 +33,6 @@
       <w:proofErr w:type="spellEnd"/>
       <w:r>
         <w:rPr>
-          <w:rFonts w:asciiTheme="majorBidi" w:hAnsiTheme="majorBidi" w:cstheme="majorBidi"/>
-          <w:sz w:val="24"/>
-          <w:szCs w:val="24"/>
           <w:lang w:val="en-US"/>
         </w:rPr>
         <w:t xml:space="preserve"> for eclipse separately as it is not shipped with eclipse but shipped with STS.</w:t>
@@ -43,23 +40,16 @@
     </w:p>
     <w:p>
       <w:pPr>
-        <w:pStyle w:val="ListParagraph"/>
         <w:numPr>
           <w:ilvl w:val="0"/>
-          <w:numId w:val="1"/>
+          <w:numId w:val="4"/>
         </w:numPr>
         <w:rPr>
-          <w:rFonts w:asciiTheme="majorBidi" w:hAnsiTheme="majorBidi" w:cstheme="majorBidi"/>
-          <w:sz w:val="24"/>
-          <w:szCs w:val="24"/>
-          <w:lang w:val="en-US"/>
-        </w:rPr>
-      </w:pPr>
-      <w:r>
-        <w:rPr>
-          <w:rFonts w:asciiTheme="majorBidi" w:hAnsiTheme="majorBidi" w:cstheme="majorBidi"/>
-          <w:sz w:val="24"/>
-          <w:szCs w:val="24"/>
+          <w:lang w:val="en-US"/>
+        </w:rPr>
+      </w:pPr>
+      <w:r>
+        <w:rPr>
           <w:lang w:val="en-US"/>
         </w:rPr>
         <w:t>In order to import the project into STS or eclipse , it should be imported as a maven project :</w:t>
@@ -67,27 +57,19 @@
     </w:p>
     <w:p>
       <w:pPr>
-        <w:pStyle w:val="ListParagraph"/>
-        <w:rPr>
-          <w:rFonts w:asciiTheme="majorBidi" w:hAnsiTheme="majorBidi" w:cstheme="majorBidi"/>
-          <w:sz w:val="24"/>
-          <w:szCs w:val="24"/>
-          <w:lang w:val="en-US"/>
-        </w:rPr>
-      </w:pPr>
-      <w:r>
-        <w:rPr>
-          <w:rFonts w:asciiTheme="majorBidi" w:hAnsiTheme="majorBidi" w:cstheme="majorBidi"/>
-          <w:noProof/>
-          <w:sz w:val="24"/>
-          <w:szCs w:val="24"/>
+        <w:rPr>
+          <w:lang w:val="en-US"/>
+        </w:rPr>
+      </w:pPr>
+      <w:r>
+        <w:rPr>
           <w:lang w:val="en-US"/>
         </w:rPr>
         <w:drawing>
           <wp:inline distT="0" distB="0" distL="0" distR="0">
             <wp:extent cx="4998720" cy="5236210"/>
             <wp:effectExtent l="19050" t="0" r="0" b="0"/>
-            <wp:docPr id="1" name="Picture 1"/>
+            <wp:docPr id="2" name="Picture 1"/>
             <wp:cNvGraphicFramePr>
               <a:graphicFrameLocks xmlns:a="http://schemas.openxmlformats.org/drawingml/2006/main" noChangeAspect="1"/>
             </wp:cNvGraphicFramePr>
@@ -132,23 +114,16 @@
     </w:p>
     <w:p>
       <w:pPr>
-        <w:pStyle w:val="ListParagraph"/>
         <w:numPr>
           <w:ilvl w:val="0"/>
-          <w:numId w:val="1"/>
+          <w:numId w:val="4"/>
         </w:numPr>
         <w:rPr>
-          <w:rFonts w:asciiTheme="majorBidi" w:hAnsiTheme="majorBidi" w:cstheme="majorBidi"/>
-          <w:sz w:val="24"/>
-          <w:szCs w:val="24"/>
-          <w:lang w:val="en-US"/>
-        </w:rPr>
-      </w:pPr>
-      <w:r>
-        <w:rPr>
-          <w:rFonts w:asciiTheme="majorBidi" w:hAnsiTheme="majorBidi" w:cstheme="majorBidi"/>
-          <w:sz w:val="24"/>
-          <w:szCs w:val="24"/>
+          <w:lang w:val="en-US"/>
+        </w:rPr>
+      </w:pPr>
+      <w:r>
+        <w:rPr>
           <w:lang w:val="en-US"/>
         </w:rPr>
         <w:t xml:space="preserve">The project is located under this path in </w:t>
@@ -156,9 +131,6 @@
       <w:proofErr w:type="spellStart"/>
       <w:r>
         <w:rPr>
-          <w:rFonts w:asciiTheme="majorBidi" w:hAnsiTheme="majorBidi" w:cstheme="majorBidi"/>
-          <w:sz w:val="24"/>
-          <w:szCs w:val="24"/>
           <w:lang w:val="en-US"/>
         </w:rPr>
         <w:t>github</w:t>
@@ -166,77 +138,26 @@
       <w:proofErr w:type="spellEnd"/>
       <w:r>
         <w:rPr>
-          <w:rFonts w:asciiTheme="majorBidi" w:hAnsiTheme="majorBidi" w:cstheme="majorBidi"/>
-          <w:sz w:val="24"/>
-          <w:szCs w:val="24"/>
-          <w:lang w:val="en-US"/>
-        </w:rPr>
-        <w:t xml:space="preserve"> repository:  /</w:t>
-      </w:r>
-      <w:r>
-        <w:rPr>
-          <w:rFonts w:asciiTheme="majorBidi" w:hAnsiTheme="majorBidi" w:cstheme="majorBidi"/>
-          <w:sz w:val="24"/>
-          <w:szCs w:val="24"/>
-          <w:lang w:val="en-US"/>
-        </w:rPr>
-        <w:t>Project</w:t>
-      </w:r>
-      <w:r>
-        <w:rPr>
-          <w:rFonts w:asciiTheme="majorBidi" w:hAnsiTheme="majorBidi" w:cstheme="majorBidi"/>
-          <w:sz w:val="24"/>
-          <w:szCs w:val="24"/>
-          <w:lang w:val="en-US"/>
-        </w:rPr>
-        <w:t>/</w:t>
-      </w:r>
-      <w:r>
-        <w:rPr>
-          <w:rFonts w:asciiTheme="majorBidi" w:hAnsiTheme="majorBidi" w:cstheme="majorBidi"/>
-          <w:sz w:val="24"/>
-          <w:szCs w:val="24"/>
-          <w:lang w:val="en-US"/>
-        </w:rPr>
-        <w:t>interview-task</w:t>
-      </w:r>
-      <w:r>
-        <w:rPr>
-          <w:rFonts w:asciiTheme="majorBidi" w:hAnsiTheme="majorBidi" w:cstheme="majorBidi"/>
-          <w:sz w:val="24"/>
-          <w:szCs w:val="24"/>
-          <w:lang w:val="en-US"/>
-        </w:rPr>
-        <w:t xml:space="preserve">  so browse and import it </w:t>
-      </w:r>
-    </w:p>
-    <w:p>
-      <w:pPr>
-        <w:pStyle w:val="ListParagraph"/>
-        <w:rPr>
-          <w:rFonts w:asciiTheme="majorBidi" w:hAnsiTheme="majorBidi" w:cstheme="majorBidi"/>
-          <w:sz w:val="24"/>
-          <w:szCs w:val="24"/>
-          <w:lang w:val="en-US"/>
-        </w:rPr>
-      </w:pPr>
-    </w:p>
-    <w:p>
-      <w:pPr>
-        <w:pStyle w:val="ListParagraph"/>
-        <w:rPr>
-          <w:rFonts w:asciiTheme="majorBidi" w:hAnsiTheme="majorBidi" w:cstheme="majorBidi"/>
-          <w:sz w:val="24"/>
-          <w:szCs w:val="24"/>
-          <w:lang w:val="en-US"/>
-        </w:rPr>
-      </w:pPr>
-      <w:r>
-        <w:rPr>
-          <w:rFonts w:asciiTheme="majorBidi" w:hAnsiTheme="majorBidi" w:cstheme="majorBidi"/>
-          <w:noProof/>
-          <w:sz w:val="24"/>
-          <w:szCs w:val="24"/>
+          <w:lang w:val="en-US"/>
+        </w:rPr>
+        <w:t xml:space="preserve"> repository:  /Project/interview-task  so browse and import it </w:t>
+      </w:r>
+    </w:p>
+    <w:p>
+      <w:pPr>
+        <w:rPr>
+          <w:lang w:val="en-US"/>
+        </w:rPr>
+      </w:pPr>
+    </w:p>
+    <w:p>
+      <w:pPr>
+        <w:rPr>
+          <w:lang w:val="en-US"/>
+        </w:rPr>
+      </w:pPr>
+      <w:r>
+        <w:rPr>
           <w:lang w:val="en-US"/>
         </w:rPr>
         <w:lastRenderedPageBreak/>
@@ -244,7 +165,7 @@
           <wp:inline distT="0" distB="0" distL="0" distR="0">
             <wp:extent cx="5274310" cy="5143244"/>
             <wp:effectExtent l="19050" t="0" r="2540" b="0"/>
-            <wp:docPr id="4" name="Picture 4"/>
+            <wp:docPr id="3" name="Picture 4"/>
             <wp:cNvGraphicFramePr>
               <a:graphicFrameLocks xmlns:a="http://schemas.openxmlformats.org/drawingml/2006/main" noChangeAspect="1"/>
             </wp:cNvGraphicFramePr>
@@ -289,23 +210,16 @@
     </w:p>
     <w:p>
       <w:pPr>
-        <w:pStyle w:val="ListParagraph"/>
         <w:numPr>
           <w:ilvl w:val="0"/>
-          <w:numId w:val="1"/>
+          <w:numId w:val="4"/>
         </w:numPr>
         <w:rPr>
-          <w:rFonts w:asciiTheme="majorBidi" w:hAnsiTheme="majorBidi" w:cstheme="majorBidi"/>
-          <w:sz w:val="24"/>
-          <w:szCs w:val="24"/>
-          <w:lang w:val="en-US"/>
-        </w:rPr>
-      </w:pPr>
-      <w:r>
-        <w:rPr>
-          <w:rFonts w:asciiTheme="majorBidi" w:hAnsiTheme="majorBidi" w:cstheme="majorBidi"/>
-          <w:sz w:val="24"/>
-          <w:szCs w:val="24"/>
+          <w:lang w:val="en-US"/>
+        </w:rPr>
+      </w:pPr>
+      <w:r>
+        <w:rPr>
           <w:lang w:val="en-US"/>
         </w:rPr>
         <w:t>It will take eclipse some time to download dependencies and configure the project, but once done, the project should  show no errors as below</w:t>
@@ -313,27 +227,19 @@
     </w:p>
     <w:p>
       <w:pPr>
-        <w:pStyle w:val="ListParagraph"/>
-        <w:rPr>
-          <w:rFonts w:asciiTheme="majorBidi" w:hAnsiTheme="majorBidi" w:cstheme="majorBidi"/>
-          <w:sz w:val="24"/>
-          <w:szCs w:val="24"/>
-          <w:lang w:val="en-US"/>
-        </w:rPr>
-      </w:pPr>
-      <w:r>
-        <w:rPr>
-          <w:rFonts w:asciiTheme="majorBidi" w:hAnsiTheme="majorBidi" w:cstheme="majorBidi"/>
-          <w:noProof/>
-          <w:sz w:val="24"/>
-          <w:szCs w:val="24"/>
+        <w:rPr>
+          <w:lang w:val="en-US"/>
+        </w:rPr>
+      </w:pPr>
+      <w:r>
+        <w:rPr>
           <w:lang w:val="en-US"/>
         </w:rPr>
         <w:drawing>
           <wp:inline distT="0" distB="0" distL="0" distR="0">
             <wp:extent cx="5274310" cy="2812742"/>
             <wp:effectExtent l="19050" t="0" r="2540" b="0"/>
-            <wp:docPr id="7" name="Picture 7"/>
+            <wp:docPr id="5" name="Picture 7"/>
             <wp:cNvGraphicFramePr>
               <a:graphicFrameLocks xmlns:a="http://schemas.openxmlformats.org/drawingml/2006/main" noChangeAspect="1"/>
             </wp:cNvGraphicFramePr>
@@ -378,45 +284,30 @@
     </w:p>
     <w:p>
       <w:pPr>
-        <w:pStyle w:val="ListParagraph"/>
-        <w:rPr>
-          <w:rFonts w:asciiTheme="majorBidi" w:hAnsiTheme="majorBidi" w:cstheme="majorBidi"/>
-          <w:sz w:val="24"/>
-          <w:szCs w:val="24"/>
-          <w:lang w:val="en-US"/>
-        </w:rPr>
-      </w:pPr>
-    </w:p>
-    <w:p>
-      <w:pPr>
-        <w:pStyle w:val="ListParagraph"/>
+        <w:rPr>
+          <w:lang w:val="en-US"/>
+        </w:rPr>
+      </w:pPr>
+    </w:p>
+    <w:p>
+      <w:pPr>
         <w:numPr>
           <w:ilvl w:val="0"/>
-          <w:numId w:val="1"/>
+          <w:numId w:val="4"/>
         </w:numPr>
         <w:rPr>
-          <w:rFonts w:asciiTheme="majorBidi" w:hAnsiTheme="majorBidi" w:cstheme="majorBidi"/>
-          <w:sz w:val="24"/>
-          <w:szCs w:val="24"/>
-          <w:lang w:val="en-US"/>
-        </w:rPr>
-      </w:pPr>
-      <w:r>
-        <w:rPr>
-          <w:rFonts w:asciiTheme="majorBidi" w:hAnsiTheme="majorBidi" w:cstheme="majorBidi"/>
-          <w:sz w:val="24"/>
-          <w:szCs w:val="24"/>
-          <w:lang w:val="en-US"/>
-        </w:rPr>
-        <w:lastRenderedPageBreak/>
+          <w:lang w:val="en-US"/>
+        </w:rPr>
+      </w:pPr>
+      <w:r>
+        <w:rPr>
+          <w:lang w:val="en-US"/>
+        </w:rPr>
         <w:t xml:space="preserve">You can either run the project from eclipse if you have application server </w:t>
       </w:r>
       <w:proofErr w:type="spellStart"/>
       <w:r>
         <w:rPr>
-          <w:rFonts w:asciiTheme="majorBidi" w:hAnsiTheme="majorBidi" w:cstheme="majorBidi"/>
-          <w:sz w:val="24"/>
-          <w:szCs w:val="24"/>
           <w:lang w:val="en-US"/>
         </w:rPr>
         <w:t>plugins</w:t>
@@ -424,9 +315,6 @@
       <w:proofErr w:type="spellEnd"/>
       <w:r>
         <w:rPr>
-          <w:rFonts w:asciiTheme="majorBidi" w:hAnsiTheme="majorBidi" w:cstheme="majorBidi"/>
-          <w:sz w:val="24"/>
-          <w:szCs w:val="24"/>
           <w:lang w:val="en-US"/>
         </w:rPr>
         <w:t xml:space="preserve"> installed on eclipse, or you can use the war file in the configuration folder to deploy it separately to an application server, or you can run maven install command to build the war and then deploy it manually to the server.</w:t>
@@ -434,23 +322,16 @@
     </w:p>
     <w:p>
       <w:pPr>
-        <w:pStyle w:val="ListParagraph"/>
         <w:numPr>
           <w:ilvl w:val="0"/>
-          <w:numId w:val="1"/>
+          <w:numId w:val="4"/>
         </w:numPr>
         <w:rPr>
-          <w:rFonts w:asciiTheme="majorBidi" w:hAnsiTheme="majorBidi" w:cstheme="majorBidi"/>
-          <w:sz w:val="24"/>
-          <w:szCs w:val="24"/>
-          <w:lang w:val="en-US"/>
-        </w:rPr>
-      </w:pPr>
-      <w:r>
-        <w:rPr>
-          <w:rFonts w:asciiTheme="majorBidi" w:hAnsiTheme="majorBidi" w:cstheme="majorBidi"/>
-          <w:sz w:val="24"/>
-          <w:szCs w:val="24"/>
+          <w:lang w:val="en-US"/>
+        </w:rPr>
+      </w:pPr>
+      <w:r>
+        <w:rPr>
           <w:lang w:val="en-US"/>
         </w:rPr>
         <w:t>Before being able to run the project the below configuration should be done:</w:t>
@@ -458,30 +339,19 @@
     </w:p>
     <w:p>
       <w:pPr>
-        <w:pStyle w:val="ListParagraph"/>
-        <w:rPr>
-          <w:rFonts w:asciiTheme="majorBidi" w:hAnsiTheme="majorBidi" w:cstheme="majorBidi"/>
-          <w:sz w:val="24"/>
-          <w:szCs w:val="24"/>
-          <w:lang w:val="en-US"/>
-        </w:rPr>
-      </w:pPr>
-    </w:p>
-    <w:p>
-      <w:pPr>
-        <w:pStyle w:val="ListParagraph"/>
-        <w:rPr>
-          <w:rFonts w:asciiTheme="majorBidi" w:hAnsiTheme="majorBidi" w:cstheme="majorBidi"/>
-          <w:sz w:val="24"/>
-          <w:szCs w:val="24"/>
-          <w:lang w:val="en-US"/>
-        </w:rPr>
-      </w:pPr>
-      <w:r>
-        <w:rPr>
-          <w:rFonts w:asciiTheme="majorBidi" w:hAnsiTheme="majorBidi" w:cstheme="majorBidi"/>
-          <w:sz w:val="24"/>
-          <w:szCs w:val="24"/>
+        <w:rPr>
+          <w:lang w:val="en-US"/>
+        </w:rPr>
+      </w:pPr>
+    </w:p>
+    <w:p>
+      <w:pPr>
+        <w:rPr>
+          <w:lang w:val="en-US"/>
+        </w:rPr>
+      </w:pPr>
+      <w:r>
+        <w:rPr>
           <w:lang w:val="en-US"/>
         </w:rPr>
         <w:t xml:space="preserve">- As per requirements </w:t>
@@ -489,9 +359,6 @@
       <w:proofErr w:type="spellStart"/>
       <w:r>
         <w:rPr>
-          <w:rFonts w:asciiTheme="majorBidi" w:hAnsiTheme="majorBidi" w:cstheme="majorBidi"/>
-          <w:sz w:val="24"/>
-          <w:szCs w:val="24"/>
           <w:lang w:val="en-US"/>
         </w:rPr>
         <w:t>MySQL</w:t>
@@ -499,9 +366,6 @@
       <w:proofErr w:type="spellEnd"/>
       <w:r>
         <w:rPr>
-          <w:rFonts w:asciiTheme="majorBidi" w:hAnsiTheme="majorBidi" w:cstheme="majorBidi"/>
-          <w:sz w:val="24"/>
-          <w:szCs w:val="24"/>
           <w:lang w:val="en-US"/>
         </w:rPr>
         <w:t xml:space="preserve"> was used as the database for the project, so in order to run the project there must be an installed version of </w:t>
@@ -509,9 +373,6 @@
       <w:proofErr w:type="spellStart"/>
       <w:r>
         <w:rPr>
-          <w:rFonts w:asciiTheme="majorBidi" w:hAnsiTheme="majorBidi" w:cstheme="majorBidi"/>
-          <w:sz w:val="24"/>
-          <w:szCs w:val="24"/>
           <w:lang w:val="en-US"/>
         </w:rPr>
         <w:t>MySQL</w:t>
@@ -519,9 +380,6 @@
       <w:proofErr w:type="spellEnd"/>
       <w:r>
         <w:rPr>
-          <w:rFonts w:asciiTheme="majorBidi" w:hAnsiTheme="majorBidi" w:cstheme="majorBidi"/>
-          <w:sz w:val="24"/>
-          <w:szCs w:val="24"/>
           <w:lang w:val="en-US"/>
         </w:rPr>
         <w:t xml:space="preserve"> with the required tables, the scripts for creating the schema and populating the countries table are included in the following path under </w:t>
@@ -529,9 +387,6 @@
       <w:proofErr w:type="spellStart"/>
       <w:r>
         <w:rPr>
-          <w:rFonts w:asciiTheme="majorBidi" w:hAnsiTheme="majorBidi" w:cstheme="majorBidi"/>
-          <w:sz w:val="24"/>
-          <w:szCs w:val="24"/>
           <w:lang w:val="en-US"/>
         </w:rPr>
         <w:t>github</w:t>
@@ -539,9 +394,6 @@
       <w:proofErr w:type="spellEnd"/>
       <w:r>
         <w:rPr>
-          <w:rFonts w:asciiTheme="majorBidi" w:hAnsiTheme="majorBidi" w:cstheme="majorBidi"/>
-          <w:sz w:val="24"/>
-          <w:szCs w:val="24"/>
           <w:lang w:val="en-US"/>
         </w:rPr>
         <w:t xml:space="preserve"> repository:</w:t>
@@ -549,133 +401,45 @@
     </w:p>
     <w:p>
       <w:pPr>
-        <w:pStyle w:val="ListParagraph"/>
-        <w:rPr>
-          <w:rFonts w:asciiTheme="majorBidi" w:hAnsiTheme="majorBidi" w:cstheme="majorBidi"/>
-          <w:sz w:val="24"/>
-          <w:szCs w:val="24"/>
-          <w:lang w:val="en-US"/>
-        </w:rPr>
-      </w:pPr>
-      <w:r>
-        <w:rPr>
-          <w:rFonts w:asciiTheme="majorBidi" w:hAnsiTheme="majorBidi" w:cstheme="majorBidi"/>
-          <w:sz w:val="24"/>
-          <w:szCs w:val="24"/>
-          <w:lang w:val="en-US"/>
-        </w:rPr>
-        <w:t>/</w:t>
-      </w:r>
-      <w:r>
-        <w:rPr>
-          <w:rFonts w:asciiTheme="majorBidi" w:hAnsiTheme="majorBidi" w:cstheme="majorBidi"/>
-          <w:sz w:val="24"/>
-          <w:szCs w:val="24"/>
-          <w:lang w:val="en-US"/>
-        </w:rPr>
-        <w:t>Artifacts</w:t>
-      </w:r>
-      <w:r>
-        <w:rPr>
-          <w:rFonts w:asciiTheme="majorBidi" w:hAnsiTheme="majorBidi" w:cstheme="majorBidi"/>
-          <w:sz w:val="24"/>
-          <w:szCs w:val="24"/>
-          <w:lang w:val="en-US"/>
-        </w:rPr>
-        <w:t>/</w:t>
-      </w:r>
-      <w:r>
-        <w:rPr>
-          <w:rFonts w:asciiTheme="majorBidi" w:hAnsiTheme="majorBidi" w:cstheme="majorBidi"/>
-          <w:sz w:val="24"/>
-          <w:szCs w:val="24"/>
-          <w:lang w:val="en-US"/>
-        </w:rPr>
-        <w:t>DB</w:t>
-      </w:r>
-    </w:p>
-    <w:p>
-      <w:pPr>
-        <w:pStyle w:val="ListParagraph"/>
-        <w:rPr>
-          <w:rFonts w:asciiTheme="majorBidi" w:hAnsiTheme="majorBidi" w:cstheme="majorBidi"/>
-          <w:sz w:val="24"/>
-          <w:szCs w:val="24"/>
-          <w:lang w:val="en-US"/>
-        </w:rPr>
-      </w:pPr>
-      <w:r>
-        <w:rPr>
-          <w:rFonts w:asciiTheme="majorBidi" w:hAnsiTheme="majorBidi" w:cstheme="majorBidi"/>
-          <w:sz w:val="24"/>
-          <w:szCs w:val="24"/>
-          <w:lang w:val="en-US"/>
-        </w:rPr>
-        <w:t>so you should run "</w:t>
-      </w:r>
-      <w:r>
-        <w:rPr>
-          <w:rFonts w:asciiTheme="majorBidi" w:hAnsiTheme="majorBidi" w:cstheme="majorBidi"/>
-          <w:sz w:val="24"/>
-          <w:szCs w:val="24"/>
-          <w:lang w:val="en-US"/>
-        </w:rPr>
-        <w:t>schema creation script.sql</w:t>
-      </w:r>
-      <w:r>
-        <w:rPr>
-          <w:rFonts w:asciiTheme="majorBidi" w:hAnsiTheme="majorBidi" w:cstheme="majorBidi"/>
-          <w:sz w:val="24"/>
-          <w:szCs w:val="24"/>
-          <w:lang w:val="en-US"/>
-        </w:rPr>
-        <w:t>" file first then "</w:t>
-      </w:r>
-      <w:r>
-        <w:rPr>
-          <w:rFonts w:asciiTheme="majorBidi" w:hAnsiTheme="majorBidi" w:cstheme="majorBidi"/>
-          <w:sz w:val="24"/>
-          <w:szCs w:val="24"/>
-          <w:lang w:val="en-US"/>
-        </w:rPr>
-        <w:t>dumping data for countries table.sql</w:t>
-      </w:r>
-      <w:r>
-        <w:rPr>
-          <w:rFonts w:asciiTheme="majorBidi" w:hAnsiTheme="majorBidi" w:cstheme="majorBidi"/>
-          <w:sz w:val="24"/>
-          <w:szCs w:val="24"/>
-          <w:lang w:val="en-US"/>
-        </w:rPr>
-        <w:t>" to populate the countries table. Once done database should be ready.</w:t>
-      </w:r>
-    </w:p>
-    <w:p>
-      <w:pPr>
-        <w:pStyle w:val="ListParagraph"/>
-        <w:rPr>
-          <w:rFonts w:asciiTheme="majorBidi" w:hAnsiTheme="majorBidi" w:cstheme="majorBidi"/>
-          <w:sz w:val="24"/>
-          <w:szCs w:val="24"/>
-          <w:lang w:val="en-US"/>
-        </w:rPr>
-      </w:pPr>
-    </w:p>
-    <w:p>
-      <w:pPr>
-        <w:pStyle w:val="ListParagraph"/>
-        <w:rPr>
-          <w:rFonts w:asciiTheme="majorBidi" w:hAnsiTheme="majorBidi" w:cstheme="majorBidi"/>
-          <w:sz w:val="24"/>
-          <w:szCs w:val="24"/>
-          <w:lang w:val="en-US"/>
-        </w:rPr>
-      </w:pPr>
-      <w:r>
-        <w:rPr>
-          <w:rFonts w:asciiTheme="majorBidi" w:hAnsiTheme="majorBidi" w:cstheme="majorBidi"/>
-          <w:sz w:val="24"/>
-          <w:szCs w:val="24"/>
+        <w:rPr>
+          <w:lang w:val="en-US"/>
+        </w:rPr>
+      </w:pPr>
+      <w:r>
+        <w:rPr>
+          <w:lang w:val="en-US"/>
+        </w:rPr>
+        <w:t>/Artifacts/DB</w:t>
+      </w:r>
+    </w:p>
+    <w:p>
+      <w:pPr>
+        <w:rPr>
+          <w:lang w:val="en-US"/>
+        </w:rPr>
+      </w:pPr>
+      <w:r>
+        <w:rPr>
+          <w:lang w:val="en-US"/>
+        </w:rPr>
+        <w:t>so you should run "schema creation script.sql" file first then "dumping data for countries table.sql" to populate the countries table. Once done database should be ready.</w:t>
+      </w:r>
+    </w:p>
+    <w:p>
+      <w:pPr>
+        <w:rPr>
+          <w:lang w:val="en-US"/>
+        </w:rPr>
+      </w:pPr>
+    </w:p>
+    <w:p>
+      <w:pPr>
+        <w:rPr>
+          <w:lang w:val="en-US"/>
+        </w:rPr>
+      </w:pPr>
+      <w:r>
+        <w:rPr>
           <w:lang w:val="en-US"/>
         </w:rPr>
         <w:t xml:space="preserve">- The project uses Spring Data JPA library, the application context file is under </w:t>
@@ -683,9 +447,6 @@
       <w:proofErr w:type="spellStart"/>
       <w:r>
         <w:rPr>
-          <w:rFonts w:asciiTheme="majorBidi" w:hAnsiTheme="majorBidi" w:cstheme="majorBidi"/>
-          <w:sz w:val="24"/>
-          <w:szCs w:val="24"/>
           <w:lang w:val="en-US"/>
         </w:rPr>
         <w:t>src</w:t>
@@ -693,9 +454,6 @@
       <w:proofErr w:type="spellEnd"/>
       <w:r>
         <w:rPr>
-          <w:rFonts w:asciiTheme="majorBidi" w:hAnsiTheme="majorBidi" w:cstheme="majorBidi"/>
-          <w:sz w:val="24"/>
-          <w:szCs w:val="24"/>
           <w:lang w:val="en-US"/>
         </w:rPr>
         <w:t xml:space="preserve">/main/resources and called jpaContext.xml , the file contains the information needed to connect to the database, you can connect to the database using either a JNDI data source or the Spring Driver Manager Data Source, I have included a sample configuration for how to configure the JNDI data source for </w:t>
@@ -703,9 +461,6 @@
       <w:proofErr w:type="spellStart"/>
       <w:r>
         <w:rPr>
-          <w:rFonts w:asciiTheme="majorBidi" w:hAnsiTheme="majorBidi" w:cstheme="majorBidi"/>
-          <w:sz w:val="24"/>
-          <w:szCs w:val="24"/>
           <w:lang w:val="en-US"/>
         </w:rPr>
         <w:t>mysql</w:t>
@@ -713,9 +468,6 @@
       <w:proofErr w:type="spellEnd"/>
       <w:r>
         <w:rPr>
-          <w:rFonts w:asciiTheme="majorBidi" w:hAnsiTheme="majorBidi" w:cstheme="majorBidi"/>
-          <w:sz w:val="24"/>
-          <w:szCs w:val="24"/>
           <w:lang w:val="en-US"/>
         </w:rPr>
         <w:t xml:space="preserve"> on </w:t>
@@ -723,9 +475,6 @@
       <w:proofErr w:type="spellStart"/>
       <w:r>
         <w:rPr>
-          <w:rFonts w:asciiTheme="majorBidi" w:hAnsiTheme="majorBidi" w:cstheme="majorBidi"/>
-          <w:sz w:val="24"/>
-          <w:szCs w:val="24"/>
           <w:lang w:val="en-US"/>
         </w:rPr>
         <w:t>wildfly</w:t>
@@ -733,38 +482,19 @@
       <w:proofErr w:type="spellEnd"/>
       <w:r>
         <w:rPr>
-          <w:rFonts w:asciiTheme="majorBidi" w:hAnsiTheme="majorBidi" w:cstheme="majorBidi"/>
-          <w:sz w:val="24"/>
-          <w:szCs w:val="24"/>
-          <w:lang w:val="en-US"/>
-        </w:rPr>
-        <w:t xml:space="preserve"> 8.1 if you want to test the application using a JNDI data source then use the sample configuration to configure it then uncomment the related section in the j</w:t>
-      </w:r>
-      <w:r>
-        <w:rPr>
-          <w:rFonts w:asciiTheme="majorBidi" w:hAnsiTheme="majorBidi" w:cstheme="majorBidi"/>
-          <w:sz w:val="24"/>
-          <w:szCs w:val="24"/>
-          <w:lang w:val="en-US"/>
-        </w:rPr>
-        <w:t>paContext.xml file.</w:t>
-      </w:r>
-    </w:p>
-    <w:p>
-      <w:pPr>
-        <w:pStyle w:val="ListParagraph"/>
-        <w:rPr>
-          <w:rFonts w:asciiTheme="majorBidi" w:hAnsiTheme="majorBidi" w:cstheme="majorBidi"/>
-          <w:sz w:val="24"/>
-          <w:szCs w:val="24"/>
-          <w:lang w:val="en-US"/>
-        </w:rPr>
-      </w:pPr>
-      <w:r>
-        <w:rPr>
-          <w:rFonts w:asciiTheme="majorBidi" w:hAnsiTheme="majorBidi" w:cstheme="majorBidi"/>
-          <w:sz w:val="24"/>
-          <w:szCs w:val="24"/>
+          <w:lang w:val="en-US"/>
+        </w:rPr>
+        <w:t xml:space="preserve"> 8.1 if you want to test the application using a JNDI data source then use the sample configuration to configure it then uncomment the related section in the jpaContext.xml file.</w:t>
+      </w:r>
+    </w:p>
+    <w:p>
+      <w:pPr>
+        <w:rPr>
+          <w:lang w:val="en-US"/>
+        </w:rPr>
+      </w:pPr>
+      <w:r>
+        <w:rPr>
           <w:lang w:val="en-US"/>
         </w:rPr>
         <w:t xml:space="preserve">If you are going to use Spring Driver Manager Data Source, then you just need to fill in the connection information in the required section in jpaContext.xml by providing the </w:t>
@@ -772,9 +502,6 @@
       <w:proofErr w:type="spellStart"/>
       <w:r>
         <w:rPr>
-          <w:rFonts w:asciiTheme="majorBidi" w:hAnsiTheme="majorBidi" w:cstheme="majorBidi"/>
-          <w:sz w:val="24"/>
-          <w:szCs w:val="24"/>
           <w:lang w:val="en-US"/>
         </w:rPr>
         <w:t>url</w:t>
@@ -782,28 +509,27 @@
       <w:proofErr w:type="spellEnd"/>
       <w:r>
         <w:rPr>
-          <w:rFonts w:asciiTheme="majorBidi" w:hAnsiTheme="majorBidi" w:cstheme="majorBidi"/>
-          <w:sz w:val="24"/>
-          <w:szCs w:val="24"/>
           <w:lang w:val="en-US"/>
         </w:rPr>
         <w:t>, username and password to connect to the database</w:t>
       </w:r>
-    </w:p>
-    <w:p>
-      <w:pPr>
-        <w:pStyle w:val="ListParagraph"/>
-        <w:rPr>
-          <w:rFonts w:asciiTheme="majorBidi" w:hAnsiTheme="majorBidi" w:cstheme="majorBidi"/>
-          <w:sz w:val="24"/>
-          <w:szCs w:val="24"/>
+      <w:r>
+        <w:rPr>
+          <w:lang w:val="en-US"/>
+        </w:rPr>
+        <w:t>.</w:t>
+      </w:r>
+    </w:p>
+    <w:p>
+      <w:pPr>
+        <w:rPr>
           <w:lang w:val="en-US"/>
         </w:rPr>
       </w:pPr>
     </w:p>
     <w:sectPr>
       <w:pgSz w:w="11906" w:h="16838"/>
-      <w:pgMar w:top="1440" w:right="1800" w:bottom="1440" w:left="1800" w:header="708" w:footer="708" w:gutter="0"/>
+      <w:pgMar w:top="1440" w:right="1440" w:bottom="1440" w:left="1440" w:header="708" w:footer="708" w:gutter="0"/>
       <w:cols w:space="708"/>
       <w:docGrid w:linePitch="360"/>
     </w:sectPr>
@@ -814,6 +540,321 @@
 <file path=word/numbering.xml><?xml version="1.0" encoding="utf-8"?>
 <w:numbering xmlns:ve="http://schemas.openxmlformats.org/markup-compatibility/2006" xmlns:o="urn:schemas-microsoft-com:office:office" xmlns:r="http://schemas.openxmlformats.org/officeDocument/2006/relationships" xmlns:m="http://schemas.openxmlformats.org/officeDocument/2006/math" xmlns:v="urn:schemas-microsoft-com:vml" xmlns:wp="http://schemas.openxmlformats.org/drawingml/2006/wordprocessingDrawing" xmlns:w10="urn:schemas-microsoft-com:office:word" xmlns:w="http://schemas.openxmlformats.org/wordprocessingml/2006/main" xmlns:wne="http://schemas.microsoft.com/office/word/2006/wordml">
   <w:abstractNum w:abstractNumId="0">
+    <w:nsid w:val="1B0E2BB8"/>
+    <w:multiLevelType w:val="hybridMultilevel"/>
+    <w:tmpl w:val="ADD0939E"/>
+    <w:lvl w:ilvl="0" w:tplc="0C090001">
+      <w:start w:val="1"/>
+      <w:numFmt w:val="bullet"/>
+      <w:lvlText w:val=""/>
+      <w:lvlJc w:val="left"/>
+      <w:pPr>
+        <w:ind w:left="720" w:hanging="360"/>
+      </w:pPr>
+      <w:rPr>
+        <w:rFonts w:ascii="Symbol" w:hAnsi="Symbol" w:hint="default"/>
+      </w:rPr>
+    </w:lvl>
+    <w:lvl w:ilvl="1" w:tplc="0C090003" w:tentative="1">
+      <w:start w:val="1"/>
+      <w:numFmt w:val="bullet"/>
+      <w:lvlText w:val="o"/>
+      <w:lvlJc w:val="left"/>
+      <w:pPr>
+        <w:ind w:left="1440" w:hanging="360"/>
+      </w:pPr>
+      <w:rPr>
+        <w:rFonts w:ascii="Courier New" w:hAnsi="Courier New" w:cs="Courier New" w:hint="default"/>
+      </w:rPr>
+    </w:lvl>
+    <w:lvl w:ilvl="2" w:tplc="0C090005" w:tentative="1">
+      <w:start w:val="1"/>
+      <w:numFmt w:val="bullet"/>
+      <w:lvlText w:val=""/>
+      <w:lvlJc w:val="left"/>
+      <w:pPr>
+        <w:ind w:left="2160" w:hanging="360"/>
+      </w:pPr>
+      <w:rPr>
+        <w:rFonts w:ascii="Wingdings" w:hAnsi="Wingdings" w:hint="default"/>
+      </w:rPr>
+    </w:lvl>
+    <w:lvl w:ilvl="3" w:tplc="0C090001" w:tentative="1">
+      <w:start w:val="1"/>
+      <w:numFmt w:val="bullet"/>
+      <w:lvlText w:val=""/>
+      <w:lvlJc w:val="left"/>
+      <w:pPr>
+        <w:ind w:left="2880" w:hanging="360"/>
+      </w:pPr>
+      <w:rPr>
+        <w:rFonts w:ascii="Symbol" w:hAnsi="Symbol" w:hint="default"/>
+      </w:rPr>
+    </w:lvl>
+    <w:lvl w:ilvl="4" w:tplc="0C090003" w:tentative="1">
+      <w:start w:val="1"/>
+      <w:numFmt w:val="bullet"/>
+      <w:lvlText w:val="o"/>
+      <w:lvlJc w:val="left"/>
+      <w:pPr>
+        <w:ind w:left="3600" w:hanging="360"/>
+      </w:pPr>
+      <w:rPr>
+        <w:rFonts w:ascii="Courier New" w:hAnsi="Courier New" w:cs="Courier New" w:hint="default"/>
+      </w:rPr>
+    </w:lvl>
+    <w:lvl w:ilvl="5" w:tplc="0C090005" w:tentative="1">
+      <w:start w:val="1"/>
+      <w:numFmt w:val="bullet"/>
+      <w:lvlText w:val=""/>
+      <w:lvlJc w:val="left"/>
+      <w:pPr>
+        <w:ind w:left="4320" w:hanging="360"/>
+      </w:pPr>
+      <w:rPr>
+        <w:rFonts w:ascii="Wingdings" w:hAnsi="Wingdings" w:hint="default"/>
+      </w:rPr>
+    </w:lvl>
+    <w:lvl w:ilvl="6" w:tplc="0C090001" w:tentative="1">
+      <w:start w:val="1"/>
+      <w:numFmt w:val="bullet"/>
+      <w:lvlText w:val=""/>
+      <w:lvlJc w:val="left"/>
+      <w:pPr>
+        <w:ind w:left="5040" w:hanging="360"/>
+      </w:pPr>
+      <w:rPr>
+        <w:rFonts w:ascii="Symbol" w:hAnsi="Symbol" w:hint="default"/>
+      </w:rPr>
+    </w:lvl>
+    <w:lvl w:ilvl="7" w:tplc="0C090003" w:tentative="1">
+      <w:start w:val="1"/>
+      <w:numFmt w:val="bullet"/>
+      <w:lvlText w:val="o"/>
+      <w:lvlJc w:val="left"/>
+      <w:pPr>
+        <w:ind w:left="5760" w:hanging="360"/>
+      </w:pPr>
+      <w:rPr>
+        <w:rFonts w:ascii="Courier New" w:hAnsi="Courier New" w:cs="Courier New" w:hint="default"/>
+      </w:rPr>
+    </w:lvl>
+    <w:lvl w:ilvl="8" w:tplc="0C090005" w:tentative="1">
+      <w:start w:val="1"/>
+      <w:numFmt w:val="bullet"/>
+      <w:lvlText w:val=""/>
+      <w:lvlJc w:val="left"/>
+      <w:pPr>
+        <w:ind w:left="6480" w:hanging="360"/>
+      </w:pPr>
+      <w:rPr>
+        <w:rFonts w:ascii="Wingdings" w:hAnsi="Wingdings" w:hint="default"/>
+      </w:rPr>
+    </w:lvl>
+  </w:abstractNum>
+  <w:abstractNum w:abstractNumId="1">
+    <w:nsid w:val="270E050E"/>
+    <w:multiLevelType w:val="hybridMultilevel"/>
+    <w:tmpl w:val="4D5C11A8"/>
+    <w:lvl w:ilvl="0" w:tplc="0C090011">
+      <w:start w:val="1"/>
+      <w:numFmt w:val="decimal"/>
+      <w:lvlText w:val="%1)"/>
+      <w:lvlJc w:val="left"/>
+      <w:pPr>
+        <w:ind w:left="720" w:hanging="360"/>
+      </w:pPr>
+      <w:rPr>
+        <w:rFonts w:hint="default"/>
+      </w:rPr>
+    </w:lvl>
+    <w:lvl w:ilvl="1" w:tplc="0C090019" w:tentative="1">
+      <w:start w:val="1"/>
+      <w:numFmt w:val="lowerLetter"/>
+      <w:lvlText w:val="%2."/>
+      <w:lvlJc w:val="left"/>
+      <w:pPr>
+        <w:ind w:left="1440" w:hanging="360"/>
+      </w:pPr>
+    </w:lvl>
+    <w:lvl w:ilvl="2" w:tplc="0C09001B" w:tentative="1">
+      <w:start w:val="1"/>
+      <w:numFmt w:val="lowerRoman"/>
+      <w:lvlText w:val="%3."/>
+      <w:lvlJc w:val="right"/>
+      <w:pPr>
+        <w:ind w:left="2160" w:hanging="180"/>
+      </w:pPr>
+    </w:lvl>
+    <w:lvl w:ilvl="3" w:tplc="0C09000F" w:tentative="1">
+      <w:start w:val="1"/>
+      <w:numFmt w:val="decimal"/>
+      <w:lvlText w:val="%4."/>
+      <w:lvlJc w:val="left"/>
+      <w:pPr>
+        <w:ind w:left="2880" w:hanging="360"/>
+      </w:pPr>
+    </w:lvl>
+    <w:lvl w:ilvl="4" w:tplc="0C090019" w:tentative="1">
+      <w:start w:val="1"/>
+      <w:numFmt w:val="lowerLetter"/>
+      <w:lvlText w:val="%5."/>
+      <w:lvlJc w:val="left"/>
+      <w:pPr>
+        <w:ind w:left="3600" w:hanging="360"/>
+      </w:pPr>
+    </w:lvl>
+    <w:lvl w:ilvl="5" w:tplc="0C09001B" w:tentative="1">
+      <w:start w:val="1"/>
+      <w:numFmt w:val="lowerRoman"/>
+      <w:lvlText w:val="%6."/>
+      <w:lvlJc w:val="right"/>
+      <w:pPr>
+        <w:ind w:left="4320" w:hanging="180"/>
+      </w:pPr>
+    </w:lvl>
+    <w:lvl w:ilvl="6" w:tplc="0C09000F" w:tentative="1">
+      <w:start w:val="1"/>
+      <w:numFmt w:val="decimal"/>
+      <w:lvlText w:val="%7."/>
+      <w:lvlJc w:val="left"/>
+      <w:pPr>
+        <w:ind w:left="5040" w:hanging="360"/>
+      </w:pPr>
+    </w:lvl>
+    <w:lvl w:ilvl="7" w:tplc="0C090019" w:tentative="1">
+      <w:start w:val="1"/>
+      <w:numFmt w:val="lowerLetter"/>
+      <w:lvlText w:val="%8."/>
+      <w:lvlJc w:val="left"/>
+      <w:pPr>
+        <w:ind w:left="5760" w:hanging="360"/>
+      </w:pPr>
+    </w:lvl>
+    <w:lvl w:ilvl="8" w:tplc="0C09001B" w:tentative="1">
+      <w:start w:val="1"/>
+      <w:numFmt w:val="lowerRoman"/>
+      <w:lvlText w:val="%9."/>
+      <w:lvlJc w:val="right"/>
+      <w:pPr>
+        <w:ind w:left="6480" w:hanging="180"/>
+      </w:pPr>
+    </w:lvl>
+  </w:abstractNum>
+  <w:abstractNum w:abstractNumId="2">
+    <w:nsid w:val="3E45124F"/>
+    <w:multiLevelType w:val="hybridMultilevel"/>
+    <w:tmpl w:val="47060F94"/>
+    <w:lvl w:ilvl="0" w:tplc="0C090001">
+      <w:start w:val="1"/>
+      <w:numFmt w:val="bullet"/>
+      <w:lvlText w:val=""/>
+      <w:lvlJc w:val="left"/>
+      <w:pPr>
+        <w:ind w:left="720" w:hanging="360"/>
+      </w:pPr>
+      <w:rPr>
+        <w:rFonts w:ascii="Symbol" w:hAnsi="Symbol" w:hint="default"/>
+      </w:rPr>
+    </w:lvl>
+    <w:lvl w:ilvl="1" w:tplc="0C090003" w:tentative="1">
+      <w:start w:val="1"/>
+      <w:numFmt w:val="bullet"/>
+      <w:lvlText w:val="o"/>
+      <w:lvlJc w:val="left"/>
+      <w:pPr>
+        <w:ind w:left="1440" w:hanging="360"/>
+      </w:pPr>
+      <w:rPr>
+        <w:rFonts w:ascii="Courier New" w:hAnsi="Courier New" w:cs="Courier New" w:hint="default"/>
+      </w:rPr>
+    </w:lvl>
+    <w:lvl w:ilvl="2" w:tplc="0C090005" w:tentative="1">
+      <w:start w:val="1"/>
+      <w:numFmt w:val="bullet"/>
+      <w:lvlText w:val=""/>
+      <w:lvlJc w:val="left"/>
+      <w:pPr>
+        <w:ind w:left="2160" w:hanging="360"/>
+      </w:pPr>
+      <w:rPr>
+        <w:rFonts w:ascii="Wingdings" w:hAnsi="Wingdings" w:hint="default"/>
+      </w:rPr>
+    </w:lvl>
+    <w:lvl w:ilvl="3" w:tplc="0C090001" w:tentative="1">
+      <w:start w:val="1"/>
+      <w:numFmt w:val="bullet"/>
+      <w:lvlText w:val=""/>
+      <w:lvlJc w:val="left"/>
+      <w:pPr>
+        <w:ind w:left="2880" w:hanging="360"/>
+      </w:pPr>
+      <w:rPr>
+        <w:rFonts w:ascii="Symbol" w:hAnsi="Symbol" w:hint="default"/>
+      </w:rPr>
+    </w:lvl>
+    <w:lvl w:ilvl="4" w:tplc="0C090003" w:tentative="1">
+      <w:start w:val="1"/>
+      <w:numFmt w:val="bullet"/>
+      <w:lvlText w:val="o"/>
+      <w:lvlJc w:val="left"/>
+      <w:pPr>
+        <w:ind w:left="3600" w:hanging="360"/>
+      </w:pPr>
+      <w:rPr>
+        <w:rFonts w:ascii="Courier New" w:hAnsi="Courier New" w:cs="Courier New" w:hint="default"/>
+      </w:rPr>
+    </w:lvl>
+    <w:lvl w:ilvl="5" w:tplc="0C090005" w:tentative="1">
+      <w:start w:val="1"/>
+      <w:numFmt w:val="bullet"/>
+      <w:lvlText w:val=""/>
+      <w:lvlJc w:val="left"/>
+      <w:pPr>
+        <w:ind w:left="4320" w:hanging="360"/>
+      </w:pPr>
+      <w:rPr>
+        <w:rFonts w:ascii="Wingdings" w:hAnsi="Wingdings" w:hint="default"/>
+      </w:rPr>
+    </w:lvl>
+    <w:lvl w:ilvl="6" w:tplc="0C090001" w:tentative="1">
+      <w:start w:val="1"/>
+      <w:numFmt w:val="bullet"/>
+      <w:lvlText w:val=""/>
+      <w:lvlJc w:val="left"/>
+      <w:pPr>
+        <w:ind w:left="5040" w:hanging="360"/>
+      </w:pPr>
+      <w:rPr>
+        <w:rFonts w:ascii="Symbol" w:hAnsi="Symbol" w:hint="default"/>
+      </w:rPr>
+    </w:lvl>
+    <w:lvl w:ilvl="7" w:tplc="0C090003" w:tentative="1">
+      <w:start w:val="1"/>
+      <w:numFmt w:val="bullet"/>
+      <w:lvlText w:val="o"/>
+      <w:lvlJc w:val="left"/>
+      <w:pPr>
+        <w:ind w:left="5760" w:hanging="360"/>
+      </w:pPr>
+      <w:rPr>
+        <w:rFonts w:ascii="Courier New" w:hAnsi="Courier New" w:cs="Courier New" w:hint="default"/>
+      </w:rPr>
+    </w:lvl>
+    <w:lvl w:ilvl="8" w:tplc="0C090005" w:tentative="1">
+      <w:start w:val="1"/>
+      <w:numFmt w:val="bullet"/>
+      <w:lvlText w:val=""/>
+      <w:lvlJc w:val="left"/>
+      <w:pPr>
+        <w:ind w:left="6480" w:hanging="360"/>
+      </w:pPr>
+      <w:rPr>
+        <w:rFonts w:ascii="Wingdings" w:hAnsi="Wingdings" w:hint="default"/>
+      </w:rPr>
+    </w:lvl>
+  </w:abstractNum>
+  <w:abstractNum w:abstractNumId="3">
     <w:nsid w:val="50616C9D"/>
     <w:multiLevelType w:val="hybridMultilevel"/>
     <w:tmpl w:val="30EC55A8"/>
@@ -928,6 +969,15 @@
   </w:abstractNum>
   <w:num w:numId="1">
     <w:abstractNumId w:val="0"/>
+  </w:num>
+  <w:num w:numId="2">
+    <w:abstractNumId w:val="2"/>
+  </w:num>
+  <w:num w:numId="3">
+    <w:abstractNumId w:val="1"/>
+  </w:num>
+  <w:num w:numId="4">
+    <w:abstractNumId w:val="3"/>
   </w:num>
 </w:numbering>
 </file>
@@ -1091,12 +1141,58 @@
   <w:style w:type="paragraph" w:default="1" w:styleId="Normal">
     <w:name w:val="Normal"/>
     <w:qFormat/>
-    <w:rsid w:val="007F3343"/>
+    <w:rsid w:val="00D03935"/>
+  </w:style>
+  <w:style w:type="paragraph" w:styleId="Heading1">
+    <w:name w:val="heading 1"/>
+    <w:basedOn w:val="Normal"/>
+    <w:next w:val="Normal"/>
+    <w:link w:val="Heading1Char"/>
+    <w:uiPriority w:val="9"/>
+    <w:qFormat/>
+    <w:rsid w:val="001E25AA"/>
+    <w:pPr>
+      <w:keepNext/>
+      <w:keepLines/>
+      <w:spacing w:before="480" w:after="0"/>
+      <w:outlineLvl w:val="0"/>
+    </w:pPr>
+    <w:rPr>
+      <w:rFonts w:asciiTheme="majorHAnsi" w:eastAsiaTheme="majorEastAsia" w:hAnsiTheme="majorHAnsi" w:cstheme="majorBidi"/>
+      <w:b/>
+      <w:bCs/>
+      <w:color w:val="365F91" w:themeColor="accent1" w:themeShade="BF"/>
+      <w:sz w:val="28"/>
+      <w:szCs w:val="28"/>
+    </w:rPr>
+  </w:style>
+  <w:style w:type="paragraph" w:styleId="Heading2">
+    <w:name w:val="heading 2"/>
+    <w:basedOn w:val="Normal"/>
+    <w:next w:val="Normal"/>
+    <w:link w:val="Heading2Char"/>
+    <w:uiPriority w:val="9"/>
+    <w:unhideWhenUsed/>
+    <w:qFormat/>
+    <w:rsid w:val="00B457E6"/>
+    <w:pPr>
+      <w:keepNext/>
+      <w:keepLines/>
+      <w:spacing w:before="200" w:after="0"/>
+      <w:outlineLvl w:val="1"/>
+    </w:pPr>
+    <w:rPr>
+      <w:rFonts w:asciiTheme="majorHAnsi" w:eastAsiaTheme="majorEastAsia" w:hAnsiTheme="majorHAnsi" w:cstheme="majorBidi"/>
+      <w:b/>
+      <w:bCs/>
+      <w:color w:val="4F81BD" w:themeColor="accent1"/>
+      <w:sz w:val="26"/>
+      <w:szCs w:val="26"/>
+    </w:rPr>
   </w:style>
   <w:style w:type="character" w:default="1" w:styleId="DefaultParagraphFont">
     <w:name w:val="Default Paragraph Font"/>
     <w:uiPriority w:val="1"/>
-    <w:semiHidden/>
     <w:unhideWhenUsed/>
   </w:style>
   <w:style w:type="table" w:default="1" w:styleId="TableNormal">
@@ -1121,12 +1217,42 @@
     <w:semiHidden/>
     <w:unhideWhenUsed/>
   </w:style>
+  <w:style w:type="character" w:customStyle="1" w:styleId="Heading2Char">
+    <w:name w:val="Heading 2 Char"/>
+    <w:basedOn w:val="DefaultParagraphFont"/>
+    <w:link w:val="Heading2"/>
+    <w:uiPriority w:val="9"/>
+    <w:rsid w:val="00B457E6"/>
+    <w:rPr>
+      <w:rFonts w:asciiTheme="majorHAnsi" w:eastAsiaTheme="majorEastAsia" w:hAnsiTheme="majorHAnsi" w:cstheme="majorBidi"/>
+      <w:b/>
+      <w:bCs/>
+      <w:color w:val="4F81BD" w:themeColor="accent1"/>
+      <w:sz w:val="26"/>
+      <w:szCs w:val="26"/>
+    </w:rPr>
+  </w:style>
+  <w:style w:type="character" w:customStyle="1" w:styleId="Heading1Char">
+    <w:name w:val="Heading 1 Char"/>
+    <w:basedOn w:val="DefaultParagraphFont"/>
+    <w:link w:val="Heading1"/>
+    <w:uiPriority w:val="9"/>
+    <w:rsid w:val="001E25AA"/>
+    <w:rPr>
+      <w:rFonts w:asciiTheme="majorHAnsi" w:eastAsiaTheme="majorEastAsia" w:hAnsiTheme="majorHAnsi" w:cstheme="majorBidi"/>
+      <w:b/>
+      <w:bCs/>
+      <w:color w:val="365F91" w:themeColor="accent1" w:themeShade="BF"/>
+      <w:sz w:val="28"/>
+      <w:szCs w:val="28"/>
+    </w:rPr>
+  </w:style>
   <w:style w:type="paragraph" w:styleId="ListParagraph">
     <w:name w:val="List Paragraph"/>
     <w:basedOn w:val="Normal"/>
     <w:uiPriority w:val="34"/>
     <w:qFormat/>
-    <w:rsid w:val="00700A97"/>
+    <w:rsid w:val="001E25AA"/>
     <w:pPr>
       <w:ind w:left="720"/>
       <w:contextualSpacing/>
@@ -1139,7 +1265,7 @@
     <w:uiPriority w:val="99"/>
     <w:semiHidden/>
     <w:unhideWhenUsed/>
-    <w:rsid w:val="00700A97"/>
+    <w:rsid w:val="00FA672B"/>
     <w:pPr>
       <w:spacing w:after="0" w:line="240" w:lineRule="auto"/>
     </w:pPr>
@@ -1155,7 +1281,7 @@
     <w:link w:val="BalloonText"/>
     <w:uiPriority w:val="99"/>
     <w:semiHidden/>
-    <w:rsid w:val="00700A97"/>
+    <w:rsid w:val="00FA672B"/>
     <w:rPr>
       <w:rFonts w:ascii="Tahoma" w:hAnsi="Tahoma" w:cs="Tahoma"/>
       <w:sz w:val="16"/>

</xml_diff>

<commit_message>
Updates to how to configure the project doucment
</commit_message>
<xml_diff>
--- a/Project/configuration/How to Configure and Run the project.docx
+++ b/Project/configuration/How to Configure and Run the project.docx
@@ -9,6 +9,9 @@
       <w:r>
         <w:t xml:space="preserve">e3Learning - Programming Test </w:t>
       </w:r>
+      <w:r>
+        <w:t xml:space="preserve"> </w:t>
+      </w:r>
     </w:p>
     <w:p/>
     <w:p>
@@ -23,14 +26,12 @@
         </w:rPr>
         <w:t xml:space="preserve">The project was developed using STS (Spring Tool Suite) which is a flavor of the eclipse IDE, so configuration here applies to eclipse IDE too, but it will be required to download the maven </w:t>
       </w:r>
-      <w:proofErr w:type="spellStart"/>
-      <w:r>
-        <w:rPr>
-          <w:lang w:val="en-US"/>
-        </w:rPr>
-        <w:t>plugin</w:t>
-      </w:r>
-      <w:proofErr w:type="spellEnd"/>
+      <w:r>
+        <w:rPr>
+          <w:lang w:val="en-US"/>
+        </w:rPr>
+        <w:t>plug-in</w:t>
+      </w:r>
       <w:r>
         <w:rPr>
           <w:lang w:val="en-US"/>
@@ -63,6 +64,7 @@
       </w:pPr>
       <w:r>
         <w:rPr>
+          <w:noProof/>
           <w:lang w:val="en-US"/>
         </w:rPr>
         <w:drawing>
@@ -126,38 +128,25 @@
         <w:rPr>
           <w:lang w:val="en-US"/>
         </w:rPr>
-        <w:t xml:space="preserve">The project is located under this path in </w:t>
-      </w:r>
-      <w:proofErr w:type="spellStart"/>
-      <w:r>
-        <w:rPr>
-          <w:lang w:val="en-US"/>
-        </w:rPr>
-        <w:t>github</w:t>
-      </w:r>
-      <w:proofErr w:type="spellEnd"/>
-      <w:r>
-        <w:rPr>
-          <w:lang w:val="en-US"/>
-        </w:rPr>
-        <w:t xml:space="preserve"> repository:  /Project/interview-task  so browse and import it </w:t>
-      </w:r>
-    </w:p>
-    <w:p>
-      <w:pPr>
-        <w:rPr>
-          <w:lang w:val="en-US"/>
-        </w:rPr>
-      </w:pPr>
-    </w:p>
-    <w:p>
-      <w:pPr>
-        <w:rPr>
-          <w:lang w:val="en-US"/>
-        </w:rPr>
-      </w:pPr>
-      <w:r>
-        <w:rPr>
+        <w:t xml:space="preserve">The project is located under this path in github repository:  /Project/interview-task  so browse and import it </w:t>
+      </w:r>
+    </w:p>
+    <w:p>
+      <w:pPr>
+        <w:rPr>
+          <w:lang w:val="en-US"/>
+        </w:rPr>
+      </w:pPr>
+    </w:p>
+    <w:p>
+      <w:pPr>
+        <w:rPr>
+          <w:lang w:val="en-US"/>
+        </w:rPr>
+      </w:pPr>
+      <w:r>
+        <w:rPr>
+          <w:noProof/>
           <w:lang w:val="en-US"/>
         </w:rPr>
         <w:lastRenderedPageBreak/>
@@ -233,6 +222,7 @@
       </w:pPr>
       <w:r>
         <w:rPr>
+          <w:noProof/>
           <w:lang w:val="en-US"/>
         </w:rPr>
         <w:drawing>
@@ -303,21 +293,7 @@
         <w:rPr>
           <w:lang w:val="en-US"/>
         </w:rPr>
-        <w:t xml:space="preserve">You can either run the project from eclipse if you have application server </w:t>
-      </w:r>
-      <w:proofErr w:type="spellStart"/>
-      <w:r>
-        <w:rPr>
-          <w:lang w:val="en-US"/>
-        </w:rPr>
-        <w:t>plugins</w:t>
-      </w:r>
-      <w:proofErr w:type="spellEnd"/>
-      <w:r>
-        <w:rPr>
-          <w:lang w:val="en-US"/>
-        </w:rPr>
-        <w:t xml:space="preserve"> installed on eclipse, or you can use the war file in the configuration folder to deploy it separately to an application server, or you can run maven install command to build the war and then deploy it manually to the server.</w:t>
+        <w:t>You can either run the project from eclipse if you have application server plugins installed on eclipse, or you can use the war file in the configuration folder to deploy it separately to an application server, or you can run maven install command to build the war and then deploy it manually to the server.</w:t>
       </w:r>
     </w:p>
     <w:p>
@@ -354,49 +330,7 @@
         <w:rPr>
           <w:lang w:val="en-US"/>
         </w:rPr>
-        <w:t xml:space="preserve">- As per requirements </w:t>
-      </w:r>
-      <w:proofErr w:type="spellStart"/>
-      <w:r>
-        <w:rPr>
-          <w:lang w:val="en-US"/>
-        </w:rPr>
-        <w:t>MySQL</w:t>
-      </w:r>
-      <w:proofErr w:type="spellEnd"/>
-      <w:r>
-        <w:rPr>
-          <w:lang w:val="en-US"/>
-        </w:rPr>
-        <w:t xml:space="preserve"> was used as the database for the project, so in order to run the project there must be an installed version of </w:t>
-      </w:r>
-      <w:proofErr w:type="spellStart"/>
-      <w:r>
-        <w:rPr>
-          <w:lang w:val="en-US"/>
-        </w:rPr>
-        <w:t>MySQL</w:t>
-      </w:r>
-      <w:proofErr w:type="spellEnd"/>
-      <w:r>
-        <w:rPr>
-          <w:lang w:val="en-US"/>
-        </w:rPr>
-        <w:t xml:space="preserve"> with the required tables, the scripts for creating the schema and populating the countries table are included in the following path under </w:t>
-      </w:r>
-      <w:proofErr w:type="spellStart"/>
-      <w:r>
-        <w:rPr>
-          <w:lang w:val="en-US"/>
-        </w:rPr>
-        <w:t>github</w:t>
-      </w:r>
-      <w:proofErr w:type="spellEnd"/>
-      <w:r>
-        <w:rPr>
-          <w:lang w:val="en-US"/>
-        </w:rPr>
-        <w:t xml:space="preserve"> repository:</w:t>
+        <w:t>- As per requirements MySQL was used as the database for the project, so in order to run the project there must be an installed version of MySQL with the required tables, the scripts for creating the schema and populating the countries table are included in the following path under github repository:</w:t>
       </w:r>
     </w:p>
     <w:p>
@@ -442,82 +376,80 @@
         <w:rPr>
           <w:lang w:val="en-US"/>
         </w:rPr>
-        <w:t xml:space="preserve">- The project uses Spring Data JPA library, the application context file is under </w:t>
-      </w:r>
-      <w:proofErr w:type="spellStart"/>
-      <w:r>
-        <w:rPr>
-          <w:lang w:val="en-US"/>
-        </w:rPr>
-        <w:t>src</w:t>
-      </w:r>
-      <w:proofErr w:type="spellEnd"/>
-      <w:r>
-        <w:rPr>
-          <w:lang w:val="en-US"/>
-        </w:rPr>
-        <w:t xml:space="preserve">/main/resources and called jpaContext.xml , the file contains the information needed to connect to the database, you can connect to the database using either a JNDI data source or the Spring Driver Manager Data Source, I have included a sample configuration for how to configure the JNDI data source for </w:t>
-      </w:r>
-      <w:proofErr w:type="spellStart"/>
-      <w:r>
-        <w:rPr>
-          <w:lang w:val="en-US"/>
-        </w:rPr>
-        <w:t>mysql</w:t>
-      </w:r>
-      <w:proofErr w:type="spellEnd"/>
-      <w:r>
-        <w:rPr>
-          <w:lang w:val="en-US"/>
-        </w:rPr>
-        <w:t xml:space="preserve"> on </w:t>
-      </w:r>
-      <w:proofErr w:type="spellStart"/>
-      <w:r>
-        <w:rPr>
-          <w:lang w:val="en-US"/>
-        </w:rPr>
-        <w:t>wildfly</w:t>
-      </w:r>
-      <w:proofErr w:type="spellEnd"/>
-      <w:r>
-        <w:rPr>
-          <w:lang w:val="en-US"/>
-        </w:rPr>
-        <w:t xml:space="preserve"> 8.1 if you want to test the application using a JNDI data source then use the sample configuration to configure it then uncomment the related section in the jpaContext.xml file.</w:t>
-      </w:r>
-    </w:p>
-    <w:p>
-      <w:pPr>
-        <w:rPr>
-          <w:lang w:val="en-US"/>
-        </w:rPr>
-      </w:pPr>
-      <w:r>
-        <w:rPr>
-          <w:lang w:val="en-US"/>
-        </w:rPr>
-        <w:t xml:space="preserve">If you are going to use Spring Driver Manager Data Source, then you just need to fill in the connection information in the required section in jpaContext.xml by providing the </w:t>
-      </w:r>
-      <w:proofErr w:type="spellStart"/>
-      <w:r>
-        <w:rPr>
-          <w:lang w:val="en-US"/>
-        </w:rPr>
-        <w:t>url</w:t>
-      </w:r>
-      <w:proofErr w:type="spellEnd"/>
-      <w:r>
-        <w:rPr>
-          <w:lang w:val="en-US"/>
-        </w:rPr>
-        <w:t>, username and password to connect to the database</w:t>
+        <w:t>- The project uses Spring Data JPA library, the application context file is under src/main/resources and called jpaContext.xml , the file contains the information needed to connect to the database, you can connect to the database using either a JNDI data source or the Spring Driver Manager Data Source, I have included a sample configuration for how to configure the JNDI data source for mysql on wildfly 8.1 if you want to test the application using a JNDI data source then use the sample configuration to configure it then uncomment the related section in the jpaContext.xml file.</w:t>
+      </w:r>
+    </w:p>
+    <w:p>
+      <w:pPr>
+        <w:rPr>
+          <w:lang w:val="en-US"/>
+        </w:rPr>
+      </w:pPr>
+      <w:r>
+        <w:rPr>
+          <w:lang w:val="en-US"/>
+        </w:rPr>
+        <w:t>If you are going to use Spring Driver Manager Data Source, then you just need to fill in the connection information in the required section in jpaContext.xml by providing the url, username and password to connect to the database</w:t>
       </w:r>
       <w:r>
         <w:rPr>
           <w:lang w:val="en-US"/>
         </w:rPr>
         <w:t>.</w:t>
+      </w:r>
+    </w:p>
+    <w:p>
+      <w:pPr>
+        <w:pStyle w:val="ListParagraph"/>
+        <w:numPr>
+          <w:ilvl w:val="0"/>
+          <w:numId w:val="6"/>
+        </w:numPr>
+        <w:rPr>
+          <w:lang w:val="en-US"/>
+        </w:rPr>
+      </w:pPr>
+      <w:r>
+        <w:rPr>
+          <w:lang w:val="en-US"/>
+        </w:rPr>
+        <w:t>The ER diagram was created using mysql workbench it is exported as a png file as well.</w:t>
+      </w:r>
+    </w:p>
+    <w:p>
+      <w:pPr>
+        <w:pStyle w:val="ListParagraph"/>
+        <w:numPr>
+          <w:ilvl w:val="0"/>
+          <w:numId w:val="6"/>
+        </w:numPr>
+        <w:rPr>
+          <w:lang w:val="en-US"/>
+        </w:rPr>
+      </w:pPr>
+      <w:r>
+        <w:rPr>
+          <w:lang w:val="en-US"/>
+        </w:rPr>
+        <w:t>The class diagram was created using the Enterprise Architect application and exported as a bmp file.</w:t>
+      </w:r>
+    </w:p>
+    <w:p>
+      <w:pPr>
+        <w:pStyle w:val="ListParagraph"/>
+        <w:numPr>
+          <w:ilvl w:val="0"/>
+          <w:numId w:val="6"/>
+        </w:numPr>
+        <w:rPr>
+          <w:lang w:val="en-US"/>
+        </w:rPr>
+      </w:pPr>
+      <w:r>
+        <w:rPr>
+          <w:lang w:val="en-US"/>
+        </w:rPr>
+        <w:t>Unit Tests and Integration Tests are included in the project under folder src/test/java.</w:t>
       </w:r>
     </w:p>
     <w:p>
@@ -540,6 +472,119 @@
 <file path=word/numbering.xml><?xml version="1.0" encoding="utf-8"?>
 <w:numbering xmlns:ve="http://schemas.openxmlformats.org/markup-compatibility/2006" xmlns:o="urn:schemas-microsoft-com:office:office" xmlns:r="http://schemas.openxmlformats.org/officeDocument/2006/relationships" xmlns:m="http://schemas.openxmlformats.org/officeDocument/2006/math" xmlns:v="urn:schemas-microsoft-com:vml" xmlns:wp="http://schemas.openxmlformats.org/drawingml/2006/wordprocessingDrawing" xmlns:w10="urn:schemas-microsoft-com:office:word" xmlns:w="http://schemas.openxmlformats.org/wordprocessingml/2006/main" xmlns:wne="http://schemas.microsoft.com/office/word/2006/wordml">
   <w:abstractNum w:abstractNumId="0">
+    <w:nsid w:val="0F9F0951"/>
+    <w:multiLevelType w:val="hybridMultilevel"/>
+    <w:tmpl w:val="624ECF14"/>
+    <w:lvl w:ilvl="0" w:tplc="04090001">
+      <w:start w:val="1"/>
+      <w:numFmt w:val="bullet"/>
+      <w:lvlText w:val=""/>
+      <w:lvlJc w:val="left"/>
+      <w:pPr>
+        <w:ind w:left="720" w:hanging="360"/>
+      </w:pPr>
+      <w:rPr>
+        <w:rFonts w:ascii="Symbol" w:hAnsi="Symbol" w:hint="default"/>
+      </w:rPr>
+    </w:lvl>
+    <w:lvl w:ilvl="1" w:tplc="04090003" w:tentative="1">
+      <w:start w:val="1"/>
+      <w:numFmt w:val="bullet"/>
+      <w:lvlText w:val="o"/>
+      <w:lvlJc w:val="left"/>
+      <w:pPr>
+        <w:ind w:left="1440" w:hanging="360"/>
+      </w:pPr>
+      <w:rPr>
+        <w:rFonts w:ascii="Courier New" w:hAnsi="Courier New" w:cs="Courier New" w:hint="default"/>
+      </w:rPr>
+    </w:lvl>
+    <w:lvl w:ilvl="2" w:tplc="04090005" w:tentative="1">
+      <w:start w:val="1"/>
+      <w:numFmt w:val="bullet"/>
+      <w:lvlText w:val=""/>
+      <w:lvlJc w:val="left"/>
+      <w:pPr>
+        <w:ind w:left="2160" w:hanging="360"/>
+      </w:pPr>
+      <w:rPr>
+        <w:rFonts w:ascii="Wingdings" w:hAnsi="Wingdings" w:hint="default"/>
+      </w:rPr>
+    </w:lvl>
+    <w:lvl w:ilvl="3" w:tplc="04090001" w:tentative="1">
+      <w:start w:val="1"/>
+      <w:numFmt w:val="bullet"/>
+      <w:lvlText w:val=""/>
+      <w:lvlJc w:val="left"/>
+      <w:pPr>
+        <w:ind w:left="2880" w:hanging="360"/>
+      </w:pPr>
+      <w:rPr>
+        <w:rFonts w:ascii="Symbol" w:hAnsi="Symbol" w:hint="default"/>
+      </w:rPr>
+    </w:lvl>
+    <w:lvl w:ilvl="4" w:tplc="04090003" w:tentative="1">
+      <w:start w:val="1"/>
+      <w:numFmt w:val="bullet"/>
+      <w:lvlText w:val="o"/>
+      <w:lvlJc w:val="left"/>
+      <w:pPr>
+        <w:ind w:left="3600" w:hanging="360"/>
+      </w:pPr>
+      <w:rPr>
+        <w:rFonts w:ascii="Courier New" w:hAnsi="Courier New" w:cs="Courier New" w:hint="default"/>
+      </w:rPr>
+    </w:lvl>
+    <w:lvl w:ilvl="5" w:tplc="04090005" w:tentative="1">
+      <w:start w:val="1"/>
+      <w:numFmt w:val="bullet"/>
+      <w:lvlText w:val=""/>
+      <w:lvlJc w:val="left"/>
+      <w:pPr>
+        <w:ind w:left="4320" w:hanging="360"/>
+      </w:pPr>
+      <w:rPr>
+        <w:rFonts w:ascii="Wingdings" w:hAnsi="Wingdings" w:hint="default"/>
+      </w:rPr>
+    </w:lvl>
+    <w:lvl w:ilvl="6" w:tplc="04090001" w:tentative="1">
+      <w:start w:val="1"/>
+      <w:numFmt w:val="bullet"/>
+      <w:lvlText w:val=""/>
+      <w:lvlJc w:val="left"/>
+      <w:pPr>
+        <w:ind w:left="5040" w:hanging="360"/>
+      </w:pPr>
+      <w:rPr>
+        <w:rFonts w:ascii="Symbol" w:hAnsi="Symbol" w:hint="default"/>
+      </w:rPr>
+    </w:lvl>
+    <w:lvl w:ilvl="7" w:tplc="04090003" w:tentative="1">
+      <w:start w:val="1"/>
+      <w:numFmt w:val="bullet"/>
+      <w:lvlText w:val="o"/>
+      <w:lvlJc w:val="left"/>
+      <w:pPr>
+        <w:ind w:left="5760" w:hanging="360"/>
+      </w:pPr>
+      <w:rPr>
+        <w:rFonts w:ascii="Courier New" w:hAnsi="Courier New" w:cs="Courier New" w:hint="default"/>
+      </w:rPr>
+    </w:lvl>
+    <w:lvl w:ilvl="8" w:tplc="04090005" w:tentative="1">
+      <w:start w:val="1"/>
+      <w:numFmt w:val="bullet"/>
+      <w:lvlText w:val=""/>
+      <w:lvlJc w:val="left"/>
+      <w:pPr>
+        <w:ind w:left="6480" w:hanging="360"/>
+      </w:pPr>
+      <w:rPr>
+        <w:rFonts w:ascii="Wingdings" w:hAnsi="Wingdings" w:hint="default"/>
+      </w:rPr>
+    </w:lvl>
+  </w:abstractNum>
+  <w:abstractNum w:abstractNumId="1">
     <w:nsid w:val="1B0E2BB8"/>
     <w:multiLevelType w:val="hybridMultilevel"/>
     <w:tmpl w:val="ADD0939E"/>
@@ -652,7 +697,7 @@
       </w:rPr>
     </w:lvl>
   </w:abstractNum>
-  <w:abstractNum w:abstractNumId="1">
+  <w:abstractNum w:abstractNumId="2">
     <w:nsid w:val="270E050E"/>
     <w:multiLevelType w:val="hybridMultilevel"/>
     <w:tmpl w:val="4D5C11A8"/>
@@ -741,7 +786,7 @@
       </w:pPr>
     </w:lvl>
   </w:abstractNum>
-  <w:abstractNum w:abstractNumId="2">
+  <w:abstractNum w:abstractNumId="3">
     <w:nsid w:val="3E45124F"/>
     <w:multiLevelType w:val="hybridMultilevel"/>
     <w:tmpl w:val="47060F94"/>
@@ -854,7 +899,7 @@
       </w:rPr>
     </w:lvl>
   </w:abstractNum>
-  <w:abstractNum w:abstractNumId="3">
+  <w:abstractNum w:abstractNumId="4">
     <w:nsid w:val="50616C9D"/>
     <w:multiLevelType w:val="hybridMultilevel"/>
     <w:tmpl w:val="30EC55A8"/>
@@ -967,17 +1012,136 @@
       </w:rPr>
     </w:lvl>
   </w:abstractNum>
+  <w:abstractNum w:abstractNumId="5">
+    <w:nsid w:val="56C2145A"/>
+    <w:multiLevelType w:val="hybridMultilevel"/>
+    <w:tmpl w:val="CECE34B0"/>
+    <w:lvl w:ilvl="0" w:tplc="04090001">
+      <w:start w:val="1"/>
+      <w:numFmt w:val="bullet"/>
+      <w:lvlText w:val=""/>
+      <w:lvlJc w:val="left"/>
+      <w:pPr>
+        <w:ind w:left="720" w:hanging="360"/>
+      </w:pPr>
+      <w:rPr>
+        <w:rFonts w:ascii="Symbol" w:hAnsi="Symbol" w:hint="default"/>
+      </w:rPr>
+    </w:lvl>
+    <w:lvl w:ilvl="1" w:tplc="04090003" w:tentative="1">
+      <w:start w:val="1"/>
+      <w:numFmt w:val="bullet"/>
+      <w:lvlText w:val="o"/>
+      <w:lvlJc w:val="left"/>
+      <w:pPr>
+        <w:ind w:left="1440" w:hanging="360"/>
+      </w:pPr>
+      <w:rPr>
+        <w:rFonts w:ascii="Courier New" w:hAnsi="Courier New" w:cs="Courier New" w:hint="default"/>
+      </w:rPr>
+    </w:lvl>
+    <w:lvl w:ilvl="2" w:tplc="04090005" w:tentative="1">
+      <w:start w:val="1"/>
+      <w:numFmt w:val="bullet"/>
+      <w:lvlText w:val=""/>
+      <w:lvlJc w:val="left"/>
+      <w:pPr>
+        <w:ind w:left="2160" w:hanging="360"/>
+      </w:pPr>
+      <w:rPr>
+        <w:rFonts w:ascii="Wingdings" w:hAnsi="Wingdings" w:hint="default"/>
+      </w:rPr>
+    </w:lvl>
+    <w:lvl w:ilvl="3" w:tplc="04090001" w:tentative="1">
+      <w:start w:val="1"/>
+      <w:numFmt w:val="bullet"/>
+      <w:lvlText w:val=""/>
+      <w:lvlJc w:val="left"/>
+      <w:pPr>
+        <w:ind w:left="2880" w:hanging="360"/>
+      </w:pPr>
+      <w:rPr>
+        <w:rFonts w:ascii="Symbol" w:hAnsi="Symbol" w:hint="default"/>
+      </w:rPr>
+    </w:lvl>
+    <w:lvl w:ilvl="4" w:tplc="04090003" w:tentative="1">
+      <w:start w:val="1"/>
+      <w:numFmt w:val="bullet"/>
+      <w:lvlText w:val="o"/>
+      <w:lvlJc w:val="left"/>
+      <w:pPr>
+        <w:ind w:left="3600" w:hanging="360"/>
+      </w:pPr>
+      <w:rPr>
+        <w:rFonts w:ascii="Courier New" w:hAnsi="Courier New" w:cs="Courier New" w:hint="default"/>
+      </w:rPr>
+    </w:lvl>
+    <w:lvl w:ilvl="5" w:tplc="04090005" w:tentative="1">
+      <w:start w:val="1"/>
+      <w:numFmt w:val="bullet"/>
+      <w:lvlText w:val=""/>
+      <w:lvlJc w:val="left"/>
+      <w:pPr>
+        <w:ind w:left="4320" w:hanging="360"/>
+      </w:pPr>
+      <w:rPr>
+        <w:rFonts w:ascii="Wingdings" w:hAnsi="Wingdings" w:hint="default"/>
+      </w:rPr>
+    </w:lvl>
+    <w:lvl w:ilvl="6" w:tplc="04090001" w:tentative="1">
+      <w:start w:val="1"/>
+      <w:numFmt w:val="bullet"/>
+      <w:lvlText w:val=""/>
+      <w:lvlJc w:val="left"/>
+      <w:pPr>
+        <w:ind w:left="5040" w:hanging="360"/>
+      </w:pPr>
+      <w:rPr>
+        <w:rFonts w:ascii="Symbol" w:hAnsi="Symbol" w:hint="default"/>
+      </w:rPr>
+    </w:lvl>
+    <w:lvl w:ilvl="7" w:tplc="04090003" w:tentative="1">
+      <w:start w:val="1"/>
+      <w:numFmt w:val="bullet"/>
+      <w:lvlText w:val="o"/>
+      <w:lvlJc w:val="left"/>
+      <w:pPr>
+        <w:ind w:left="5760" w:hanging="360"/>
+      </w:pPr>
+      <w:rPr>
+        <w:rFonts w:ascii="Courier New" w:hAnsi="Courier New" w:cs="Courier New" w:hint="default"/>
+      </w:rPr>
+    </w:lvl>
+    <w:lvl w:ilvl="8" w:tplc="04090005" w:tentative="1">
+      <w:start w:val="1"/>
+      <w:numFmt w:val="bullet"/>
+      <w:lvlText w:val=""/>
+      <w:lvlJc w:val="left"/>
+      <w:pPr>
+        <w:ind w:left="6480" w:hanging="360"/>
+      </w:pPr>
+      <w:rPr>
+        <w:rFonts w:ascii="Wingdings" w:hAnsi="Wingdings" w:hint="default"/>
+      </w:rPr>
+    </w:lvl>
+  </w:abstractNum>
   <w:num w:numId="1">
-    <w:abstractNumId w:val="0"/>
+    <w:abstractNumId w:val="1"/>
   </w:num>
   <w:num w:numId="2">
+    <w:abstractNumId w:val="3"/>
+  </w:num>
+  <w:num w:numId="3">
     <w:abstractNumId w:val="2"/>
   </w:num>
-  <w:num w:numId="3">
-    <w:abstractNumId w:val="1"/>
+  <w:num w:numId="4">
+    <w:abstractNumId w:val="4"/>
   </w:num>
-  <w:num w:numId="4">
-    <w:abstractNumId w:val="3"/>
+  <w:num w:numId="5">
+    <w:abstractNumId w:val="5"/>
+  </w:num>
+  <w:num w:numId="6">
+    <w:abstractNumId w:val="0"/>
   </w:num>
 </w:numbering>
 </file>
@@ -1193,6 +1357,7 @@
   <w:style w:type="character" w:default="1" w:styleId="DefaultParagraphFont">
     <w:name w:val="Default Paragraph Font"/>
     <w:uiPriority w:val="1"/>
+    <w:semiHidden/>
     <w:unhideWhenUsed/>
   </w:style>
   <w:style w:type="table" w:default="1" w:styleId="TableNormal">

</xml_diff>

<commit_message>
small updates on how to configure and run the application
</commit_message>
<xml_diff>
--- a/Project/configuration/How to Configure and Run the project.docx
+++ b/Project/configuration/How to Configure and Run the project.docx
@@ -128,7 +128,45 @@
         <w:rPr>
           <w:lang w:val="en-US"/>
         </w:rPr>
-        <w:t xml:space="preserve">The project is located under this path in github repository:  /Project/interview-task  so browse and import it </w:t>
+        <w:t xml:space="preserve">The project is located under this path in </w:t>
+      </w:r>
+      <w:proofErr w:type="spellStart"/>
+      <w:r>
+        <w:rPr>
+          <w:lang w:val="en-US"/>
+        </w:rPr>
+        <w:t>github</w:t>
+      </w:r>
+      <w:proofErr w:type="spellEnd"/>
+      <w:r>
+        <w:rPr>
+          <w:lang w:val="en-US"/>
+        </w:rPr>
+        <w:t xml:space="preserve"> repository:  /Project/interview-task  so </w:t>
+      </w:r>
+      <w:r>
+        <w:rPr>
+          <w:lang w:val="en-US"/>
+        </w:rPr>
+        <w:t xml:space="preserve"> after checking out or downloading the repository </w:t>
+      </w:r>
+      <w:r>
+        <w:rPr>
+          <w:lang w:val="en-US"/>
+        </w:rPr>
+        <w:t xml:space="preserve">browse and import </w:t>
+      </w:r>
+      <w:r>
+        <w:rPr>
+          <w:lang w:val="en-US"/>
+        </w:rPr>
+        <w:t>the project from the specified folder</w:t>
+      </w:r>
+      <w:r>
+        <w:rPr>
+          <w:lang w:val="en-US"/>
+        </w:rPr>
+        <w:t xml:space="preserve"> </w:t>
       </w:r>
     </w:p>
     <w:p>
@@ -293,7 +331,21 @@
         <w:rPr>
           <w:lang w:val="en-US"/>
         </w:rPr>
-        <w:t>You can either run the project from eclipse if you have application server plugins installed on eclipse, or you can use the war file in the configuration folder to deploy it separately to an application server, or you can run maven install command to build the war and then deploy it manually to the server.</w:t>
+        <w:t xml:space="preserve">You can either run the project from eclipse if you have application server </w:t>
+      </w:r>
+      <w:proofErr w:type="spellStart"/>
+      <w:r>
+        <w:rPr>
+          <w:lang w:val="en-US"/>
+        </w:rPr>
+        <w:t>plugins</w:t>
+      </w:r>
+      <w:proofErr w:type="spellEnd"/>
+      <w:r>
+        <w:rPr>
+          <w:lang w:val="en-US"/>
+        </w:rPr>
+        <w:t xml:space="preserve"> installed on eclipse, or you can use the war file in the configuration folder to deploy it separately to an application server, or you can run maven install command to build the war and then deploy it manually to the server.</w:t>
       </w:r>
     </w:p>
     <w:p>
@@ -330,7 +382,49 @@
         <w:rPr>
           <w:lang w:val="en-US"/>
         </w:rPr>
-        <w:t>- As per requirements MySQL was used as the database for the project, so in order to run the project there must be an installed version of MySQL with the required tables, the scripts for creating the schema and populating the countries table are included in the following path under github repository:</w:t>
+        <w:t xml:space="preserve">- As per requirements </w:t>
+      </w:r>
+      <w:proofErr w:type="spellStart"/>
+      <w:r>
+        <w:rPr>
+          <w:lang w:val="en-US"/>
+        </w:rPr>
+        <w:t>MySQL</w:t>
+      </w:r>
+      <w:proofErr w:type="spellEnd"/>
+      <w:r>
+        <w:rPr>
+          <w:lang w:val="en-US"/>
+        </w:rPr>
+        <w:t xml:space="preserve"> was used as the database for the project, so in order to run the project there must be an installed version of </w:t>
+      </w:r>
+      <w:proofErr w:type="spellStart"/>
+      <w:r>
+        <w:rPr>
+          <w:lang w:val="en-US"/>
+        </w:rPr>
+        <w:t>MySQL</w:t>
+      </w:r>
+      <w:proofErr w:type="spellEnd"/>
+      <w:r>
+        <w:rPr>
+          <w:lang w:val="en-US"/>
+        </w:rPr>
+        <w:t xml:space="preserve"> with the required tables, the scripts for creating the schema and populating the countries table are included in the following path under </w:t>
+      </w:r>
+      <w:proofErr w:type="spellStart"/>
+      <w:r>
+        <w:rPr>
+          <w:lang w:val="en-US"/>
+        </w:rPr>
+        <w:t>github</w:t>
+      </w:r>
+      <w:proofErr w:type="spellEnd"/>
+      <w:r>
+        <w:rPr>
+          <w:lang w:val="en-US"/>
+        </w:rPr>
+        <w:t xml:space="preserve"> repository:</w:t>
       </w:r>
     </w:p>
     <w:p>
@@ -376,20 +470,313 @@
         <w:rPr>
           <w:lang w:val="en-US"/>
         </w:rPr>
-        <w:t>- The project uses Spring Data JPA library, the application context file is under src/main/resources and called jpaContext.xml , the file contains the information needed to connect to the database, you can connect to the database using either a JNDI data source or the Spring Driver Manager Data Source, I have included a sample configuration for how to configure the JNDI data source for mysql on wildfly 8.1 if you want to test the application using a JNDI data source then use the sample configuration to configure it then uncomment the related section in the jpaContext.xml file.</w:t>
-      </w:r>
-    </w:p>
-    <w:p>
-      <w:pPr>
-        <w:rPr>
-          <w:lang w:val="en-US"/>
-        </w:rPr>
-      </w:pPr>
-      <w:r>
-        <w:rPr>
-          <w:lang w:val="en-US"/>
-        </w:rPr>
-        <w:t>If you are going to use Spring Driver Manager Data Source, then you just need to fill in the connection information in the required section in jpaContext.xml by providing the url, username and password to connect to the database</w:t>
+        <w:t xml:space="preserve">- The project uses Spring Data JPA library, the application context file is under </w:t>
+      </w:r>
+      <w:proofErr w:type="spellStart"/>
+      <w:r>
+        <w:rPr>
+          <w:lang w:val="en-US"/>
+        </w:rPr>
+        <w:t>src</w:t>
+      </w:r>
+      <w:proofErr w:type="spellEnd"/>
+      <w:r>
+        <w:rPr>
+          <w:lang w:val="en-US"/>
+        </w:rPr>
+        <w:t xml:space="preserve">/main/resources and called jpaContext.xml , the file contains the information needed to connect to the database, you can connect to the database using either a JNDI data source or the Spring Driver Manager Data Source, I have included a sample configuration for how to configure the JNDI data source for </w:t>
+      </w:r>
+      <w:proofErr w:type="spellStart"/>
+      <w:r>
+        <w:rPr>
+          <w:lang w:val="en-US"/>
+        </w:rPr>
+        <w:t>mysql</w:t>
+      </w:r>
+      <w:proofErr w:type="spellEnd"/>
+      <w:r>
+        <w:rPr>
+          <w:lang w:val="en-US"/>
+        </w:rPr>
+        <w:t xml:space="preserve"> on </w:t>
+      </w:r>
+      <w:proofErr w:type="spellStart"/>
+      <w:r>
+        <w:rPr>
+          <w:lang w:val="en-US"/>
+        </w:rPr>
+        <w:t>wildfly</w:t>
+      </w:r>
+      <w:proofErr w:type="spellEnd"/>
+      <w:r>
+        <w:rPr>
+          <w:lang w:val="en-US"/>
+        </w:rPr>
+        <w:t xml:space="preserve"> 8.1</w:t>
+      </w:r>
+      <w:r>
+        <w:rPr>
+          <w:lang w:val="en-US"/>
+        </w:rPr>
+        <w:t xml:space="preserve"> in the following path:</w:t>
+      </w:r>
+    </w:p>
+    <w:p>
+      <w:pPr>
+        <w:rPr>
+          <w:lang w:val="en-US"/>
+        </w:rPr>
+      </w:pPr>
+      <w:r>
+        <w:rPr>
+          <w:lang w:val="en-US"/>
+        </w:rPr>
+        <w:t>/</w:t>
+      </w:r>
+      <w:r>
+        <w:rPr>
+          <w:lang w:val="en-US"/>
+        </w:rPr>
+        <w:t>Project</w:t>
+      </w:r>
+      <w:r>
+        <w:rPr>
+          <w:lang w:val="en-US"/>
+        </w:rPr>
+        <w:t>/</w:t>
+      </w:r>
+      <w:r>
+        <w:rPr>
+          <w:lang w:val="en-US"/>
+        </w:rPr>
+        <w:t>configuration</w:t>
+      </w:r>
+      <w:r>
+        <w:rPr>
+          <w:lang w:val="en-US"/>
+        </w:rPr>
+        <w:t>/</w:t>
+      </w:r>
+      <w:proofErr w:type="spellStart"/>
+      <w:r>
+        <w:rPr>
+          <w:lang w:val="en-US"/>
+        </w:rPr>
+        <w:t>wildfly</w:t>
+      </w:r>
+      <w:proofErr w:type="spellEnd"/>
+      <w:r>
+        <w:rPr>
+          <w:lang w:val="en-US"/>
+        </w:rPr>
+        <w:t xml:space="preserve"> 8.0</w:t>
+      </w:r>
+    </w:p>
+    <w:p>
+      <w:pPr>
+        <w:rPr>
+          <w:lang w:val="en-US"/>
+        </w:rPr>
+      </w:pPr>
+      <w:r>
+        <w:rPr>
+          <w:lang w:val="en-US"/>
+        </w:rPr>
+        <w:t xml:space="preserve">copy the folder </w:t>
+      </w:r>
+      <w:r>
+        <w:rPr>
+          <w:i/>
+          <w:iCs/>
+          <w:lang w:val="en-US"/>
+        </w:rPr>
+        <w:t>modules</w:t>
+      </w:r>
+      <w:r>
+        <w:rPr>
+          <w:lang w:val="en-US"/>
+        </w:rPr>
+        <w:t xml:space="preserve"> to the </w:t>
+      </w:r>
+      <w:proofErr w:type="spellStart"/>
+      <w:r>
+        <w:rPr>
+          <w:lang w:val="en-US"/>
+        </w:rPr>
+        <w:t>wildfly</w:t>
+      </w:r>
+      <w:proofErr w:type="spellEnd"/>
+      <w:r>
+        <w:rPr>
+          <w:lang w:val="en-US"/>
+        </w:rPr>
+        <w:t xml:space="preserve"> installation directory, and edit the file standalone.xml of the application server </w:t>
+      </w:r>
+      <w:r>
+        <w:rPr>
+          <w:lang w:val="en-US"/>
+        </w:rPr>
+        <w:t>to</w:t>
+      </w:r>
+      <w:r>
+        <w:rPr>
+          <w:lang w:val="en-US"/>
+        </w:rPr>
+        <w:t xml:space="preserve"> include the contents of the standalone.xml file in the following path</w:t>
+      </w:r>
+      <w:r>
+        <w:rPr>
+          <w:lang w:val="en-US"/>
+        </w:rPr>
+        <w:t>.</w:t>
+      </w:r>
+    </w:p>
+    <w:p>
+      <w:pPr>
+        <w:rPr>
+          <w:lang w:val="en-US"/>
+        </w:rPr>
+      </w:pPr>
+      <w:r>
+        <w:rPr>
+          <w:lang w:val="en-US"/>
+        </w:rPr>
+        <w:t>/</w:t>
+      </w:r>
+      <w:r>
+        <w:rPr>
+          <w:lang w:val="en-US"/>
+        </w:rPr>
+        <w:t>Project</w:t>
+      </w:r>
+      <w:r>
+        <w:rPr>
+          <w:lang w:val="en-US"/>
+        </w:rPr>
+        <w:t>/</w:t>
+      </w:r>
+      <w:r>
+        <w:rPr>
+          <w:lang w:val="en-US"/>
+        </w:rPr>
+        <w:t>configuration</w:t>
+      </w:r>
+      <w:r>
+        <w:rPr>
+          <w:lang w:val="en-US"/>
+        </w:rPr>
+        <w:t>/</w:t>
+      </w:r>
+      <w:proofErr w:type="spellStart"/>
+      <w:r>
+        <w:rPr>
+          <w:lang w:val="en-US"/>
+        </w:rPr>
+        <w:t>wildfly</w:t>
+      </w:r>
+      <w:proofErr w:type="spellEnd"/>
+      <w:r>
+        <w:rPr>
+          <w:lang w:val="en-US"/>
+        </w:rPr>
+        <w:t xml:space="preserve"> 8.0</w:t>
+      </w:r>
+      <w:r>
+        <w:rPr>
+          <w:lang w:val="en-US"/>
+        </w:rPr>
+        <w:t>/</w:t>
+      </w:r>
+      <w:r>
+        <w:rPr>
+          <w:lang w:val="en-US"/>
+        </w:rPr>
+        <w:t>standalone</w:t>
+      </w:r>
+      <w:r>
+        <w:rPr>
+          <w:lang w:val="en-US"/>
+        </w:rPr>
+        <w:t>/</w:t>
+      </w:r>
+      <w:r>
+        <w:rPr>
+          <w:lang w:val="en-US"/>
+        </w:rPr>
+        <w:t>configuration</w:t>
+      </w:r>
+      <w:r>
+        <w:rPr>
+          <w:lang w:val="en-US"/>
+        </w:rPr>
+        <w:t xml:space="preserve"> </w:t>
+      </w:r>
+    </w:p>
+    <w:p>
+      <w:pPr>
+        <w:rPr>
+          <w:lang w:val="en-US"/>
+        </w:rPr>
+      </w:pPr>
+      <w:r>
+        <w:rPr>
+          <w:lang w:val="en-US"/>
+        </w:rPr>
+        <w:t xml:space="preserve">the data should be added inside the </w:t>
+      </w:r>
+      <w:proofErr w:type="spellStart"/>
+      <w:r>
+        <w:rPr>
+          <w:lang w:val="en-US"/>
+        </w:rPr>
+        <w:t>datasource</w:t>
+      </w:r>
+      <w:proofErr w:type="spellEnd"/>
+      <w:r>
+        <w:rPr>
+          <w:lang w:val="en-US"/>
+        </w:rPr>
+        <w:t xml:space="preserve"> section of the application server's standalone.xml</w:t>
+      </w:r>
+    </w:p>
+    <w:p>
+      <w:pPr>
+        <w:rPr>
+          <w:lang w:val="en-US"/>
+        </w:rPr>
+      </w:pPr>
+      <w:r>
+        <w:rPr>
+          <w:lang w:val="en-US"/>
+        </w:rPr>
+        <w:t xml:space="preserve"> if you want to test the application using a JNDI data source then use the sample configuration to configure it then uncomment the related section in the jpaContext.xml file.</w:t>
+      </w:r>
+    </w:p>
+    <w:p>
+      <w:pPr>
+        <w:rPr>
+          <w:lang w:val="en-US"/>
+        </w:rPr>
+      </w:pPr>
+      <w:r>
+        <w:rPr>
+          <w:lang w:val="en-US"/>
+        </w:rPr>
+        <w:t xml:space="preserve">If you are going to use Spring Driver Manager Data Source, then you just need to fill in the connection information in the required section in jpaContext.xml by providing the </w:t>
+      </w:r>
+      <w:proofErr w:type="spellStart"/>
+      <w:r>
+        <w:rPr>
+          <w:lang w:val="en-US"/>
+        </w:rPr>
+        <w:t>url</w:t>
+      </w:r>
+      <w:proofErr w:type="spellEnd"/>
+      <w:r>
+        <w:rPr>
+          <w:lang w:val="en-US"/>
+        </w:rPr>
+        <w:t>, username and password to connect to the database</w:t>
       </w:r>
       <w:r>
         <w:rPr>
@@ -413,7 +800,35 @@
         <w:rPr>
           <w:lang w:val="en-US"/>
         </w:rPr>
-        <w:t>The ER diagram was created using mysql workbench it is exported as a png file as well.</w:t>
+        <w:t xml:space="preserve">The ER diagram was created using </w:t>
+      </w:r>
+      <w:proofErr w:type="spellStart"/>
+      <w:r>
+        <w:rPr>
+          <w:lang w:val="en-US"/>
+        </w:rPr>
+        <w:t>mysql</w:t>
+      </w:r>
+      <w:proofErr w:type="spellEnd"/>
+      <w:r>
+        <w:rPr>
+          <w:lang w:val="en-US"/>
+        </w:rPr>
+        <w:t xml:space="preserve"> workbench it is exported as a </w:t>
+      </w:r>
+      <w:proofErr w:type="spellStart"/>
+      <w:r>
+        <w:rPr>
+          <w:lang w:val="en-US"/>
+        </w:rPr>
+        <w:t>png</w:t>
+      </w:r>
+      <w:proofErr w:type="spellEnd"/>
+      <w:r>
+        <w:rPr>
+          <w:lang w:val="en-US"/>
+        </w:rPr>
+        <w:t xml:space="preserve"> file as well.</w:t>
       </w:r>
     </w:p>
     <w:p>
@@ -449,15 +864,22 @@
         <w:rPr>
           <w:lang w:val="en-US"/>
         </w:rPr>
-        <w:t>Unit Tests and Integration Tests are included in the project under folder src/test/java.</w:t>
-      </w:r>
-    </w:p>
-    <w:p>
-      <w:pPr>
-        <w:rPr>
-          <w:lang w:val="en-US"/>
-        </w:rPr>
-      </w:pPr>
+        <w:t xml:space="preserve">Unit Tests and Integration Tests are included in the project under folder </w:t>
+      </w:r>
+      <w:proofErr w:type="spellStart"/>
+      <w:r>
+        <w:rPr>
+          <w:lang w:val="en-US"/>
+        </w:rPr>
+        <w:t>src</w:t>
+      </w:r>
+      <w:proofErr w:type="spellEnd"/>
+      <w:r>
+        <w:rPr>
+          <w:lang w:val="en-US"/>
+        </w:rPr>
+        <w:t>/test/java.</w:t>
+      </w:r>
     </w:p>
     <w:sectPr>
       <w:pgSz w:w="11906" w:h="16838"/>

</xml_diff>